<commit_message>
Actualizando carpeta de campo
</commit_message>
<xml_diff>
--- a/docs/carpeta-de-campo-campus-tec2.docx
+++ b/docs/carpeta-de-campo-campus-tec2.docx
@@ -199,7 +199,7 @@
             <mc:AlternateContent>
               <mc:Choice Requires="wps">
                 <w:drawing>
-                  <wp:anchor distT="0" distB="0" distL="114300" distR="114300" simplePos="0" relativeHeight="251661312" behindDoc="0" locked="0" layoutInCell="1" allowOverlap="1" wp14:anchorId="1AF81060" wp14:editId="19C4B46D">
+                  <wp:anchor distT="0" distB="0" distL="114300" distR="114300" simplePos="0" relativeHeight="251661312" behindDoc="0" locked="0" layoutInCell="1" allowOverlap="1" wp14:anchorId="1AF81060" wp14:editId="0D2CBA49">
                     <wp:simplePos x="0" y="0"/>
                     <wp:positionH relativeFrom="page">
                       <wp:align>center</wp:align>
@@ -293,44 +293,27 @@
                                   </w:p>
                                 </w:sdtContent>
                               </w:sdt>
-                              <w:sdt>
-                                <w:sdtPr>
+                              <w:p>
+                                <w:pPr>
+                                  <w:pStyle w:val="Sinespaciado"/>
+                                  <w:spacing w:before="40" w:after="40"/>
                                   <w:rPr>
                                     <w:caps/>
                                     <w:color w:val="A02B93" w:themeColor="accent5"/>
                                     <w:sz w:val="24"/>
                                     <w:szCs w:val="24"/>
                                   </w:rPr>
-                                  <w:alias w:val="Autor"/>
-                                  <w:tag w:val=""/>
-                                  <w:id w:val="-954487662"/>
-                                  <w:dataBinding w:prefixMappings="xmlns:ns0='http://purl.org/dc/elements/1.1/' xmlns:ns1='http://schemas.openxmlformats.org/package/2006/metadata/core-properties' " w:xpath="/ns1:coreProperties[1]/ns0:creator[1]" w:storeItemID="{6C3C8BC8-F283-45AE-878A-BAB7291924A1}"/>
-                                  <w:text/>
-                                </w:sdtPr>
-                                <w:sdtContent>
-                                  <w:p>
-                                    <w:pPr>
-                                      <w:pStyle w:val="Sinespaciado"/>
-                                      <w:spacing w:before="40" w:after="40"/>
-                                      <w:rPr>
-                                        <w:caps/>
-                                        <w:color w:val="A02B93" w:themeColor="accent5"/>
-                                        <w:sz w:val="24"/>
-                                        <w:szCs w:val="24"/>
-                                      </w:rPr>
-                                    </w:pPr>
-                                    <w:r>
-                                      <w:rPr>
-                                        <w:caps/>
-                                        <w:color w:val="A02B93" w:themeColor="accent5"/>
-                                        <w:sz w:val="24"/>
-                                        <w:szCs w:val="24"/>
-                                      </w:rPr>
-                                      <w:t>Especialidad: Informátca</w:t>
-                                    </w:r>
-                                  </w:p>
-                                </w:sdtContent>
-                              </w:sdt>
+                                </w:pPr>
+                                <w:r>
+                                  <w:rPr>
+                                    <w:caps/>
+                                    <w:color w:val="A02B93" w:themeColor="accent5"/>
+                                    <w:sz w:val="24"/>
+                                    <w:szCs w:val="24"/>
+                                  </w:rPr>
+                                  <w:t>Especialidad: Informátca</w:t>
+                                </w:r>
+                              </w:p>
                             </w:txbxContent>
                           </wps:txbx>
                           <wps:bodyPr rot="0" spcFirstLastPara="0" vertOverflow="overflow" horzOverflow="overflow" vert="horz" wrap="square" lIns="914400" tIns="0" rIns="1097280" bIns="0" numCol="1" spcCol="0" rtlCol="0" fromWordArt="0" anchor="t" anchorCtr="0" forceAA="0" compatLnSpc="1">
@@ -398,44 +381,27 @@
                             </w:p>
                           </w:sdtContent>
                         </w:sdt>
-                        <w:sdt>
-                          <w:sdtPr>
+                        <w:p>
+                          <w:pPr>
+                            <w:pStyle w:val="Sinespaciado"/>
+                            <w:spacing w:before="40" w:after="40"/>
                             <w:rPr>
                               <w:caps/>
                               <w:color w:val="A02B93" w:themeColor="accent5"/>
                               <w:sz w:val="24"/>
                               <w:szCs w:val="24"/>
                             </w:rPr>
-                            <w:alias w:val="Autor"/>
-                            <w:tag w:val=""/>
-                            <w:id w:val="-954487662"/>
-                            <w:dataBinding w:prefixMappings="xmlns:ns0='http://purl.org/dc/elements/1.1/' xmlns:ns1='http://schemas.openxmlformats.org/package/2006/metadata/core-properties' " w:xpath="/ns1:coreProperties[1]/ns0:creator[1]" w:storeItemID="{6C3C8BC8-F283-45AE-878A-BAB7291924A1}"/>
-                            <w:text/>
-                          </w:sdtPr>
-                          <w:sdtContent>
-                            <w:p>
-                              <w:pPr>
-                                <w:pStyle w:val="Sinespaciado"/>
-                                <w:spacing w:before="40" w:after="40"/>
-                                <w:rPr>
-                                  <w:caps/>
-                                  <w:color w:val="A02B93" w:themeColor="accent5"/>
-                                  <w:sz w:val="24"/>
-                                  <w:szCs w:val="24"/>
-                                </w:rPr>
-                              </w:pPr>
-                              <w:r>
-                                <w:rPr>
-                                  <w:caps/>
-                                  <w:color w:val="A02B93" w:themeColor="accent5"/>
-                                  <w:sz w:val="24"/>
-                                  <w:szCs w:val="24"/>
-                                </w:rPr>
-                                <w:t>Especialidad: Informátca</w:t>
-                              </w:r>
-                            </w:p>
-                          </w:sdtContent>
-                        </w:sdt>
+                          </w:pPr>
+                          <w:r>
+                            <w:rPr>
+                              <w:caps/>
+                              <w:color w:val="A02B93" w:themeColor="accent5"/>
+                              <w:sz w:val="24"/>
+                              <w:szCs w:val="24"/>
+                            </w:rPr>
+                            <w:t>Especialidad: Informátca</w:t>
+                          </w:r>
+                        </w:p>
                       </w:txbxContent>
                     </v:textbox>
                     <w10:wrap type="square" anchorx="page" anchory="page"/>
@@ -451,7 +417,7 @@
             <mc:AlternateContent>
               <mc:Choice Requires="wpg">
                 <w:drawing>
-                  <wp:anchor distT="0" distB="0" distL="114300" distR="114300" simplePos="0" relativeHeight="251659264" behindDoc="1" locked="0" layoutInCell="1" allowOverlap="1" wp14:anchorId="3A08ED42" wp14:editId="0382C908">
+                  <wp:anchor distT="0" distB="0" distL="114300" distR="114300" simplePos="0" relativeHeight="251659264" behindDoc="1" locked="0" layoutInCell="1" allowOverlap="1" wp14:anchorId="3A08ED42" wp14:editId="6C7DEC95">
                     <wp:simplePos x="0" y="0"/>
                     <wp:positionH relativeFrom="margin">
                       <wp:align>center</wp:align>
@@ -606,30 +572,30 @@
                                       <w:szCs w:val="72"/>
                                     </w:rPr>
                                   </w:pPr>
-                                  <w:sdt>
-                                    <w:sdtPr>
-                                      <w:rPr>
-                                        <w:color w:val="FFFFFF" w:themeColor="background1"/>
-                                        <w:sz w:val="72"/>
-                                        <w:szCs w:val="72"/>
-                                      </w:rPr>
-                                      <w:alias w:val="Título"/>
-                                      <w:tag w:val=""/>
-                                      <w:id w:val="-554696155"/>
-                                      <w:dataBinding w:prefixMappings="xmlns:ns0='http://purl.org/dc/elements/1.1/' xmlns:ns1='http://schemas.openxmlformats.org/package/2006/metadata/core-properties' " w:xpath="/ns1:coreProperties[1]/ns0:title[1]" w:storeItemID="{6C3C8BC8-F283-45AE-878A-BAB7291924A1}"/>
-                                      <w:text/>
-                                    </w:sdtPr>
-                                    <w:sdtContent>
-                                      <w:r>
-                                        <w:rPr>
-                                          <w:color w:val="FFFFFF" w:themeColor="background1"/>
-                                          <w:sz w:val="72"/>
-                                          <w:szCs w:val="72"/>
-                                        </w:rPr>
-                                        <w:t>Carpeta de Campo Proyecto      Campus Virtual</w:t>
-                                      </w:r>
-                                    </w:sdtContent>
-                                  </w:sdt>
+                                  <w:r>
+                                    <w:rPr>
+                                      <w:color w:val="FFFFFF" w:themeColor="background1"/>
+                                      <w:sz w:val="72"/>
+                                      <w:szCs w:val="72"/>
+                                    </w:rPr>
+                                    <w:t>Carpeta de Campo Proyecto</w:t>
+                                  </w:r>
+                                  <w:r>
+                                    <w:rPr>
+                                      <w:color w:val="FFFFFF" w:themeColor="background1"/>
+                                      <w:sz w:val="72"/>
+                                      <w:szCs w:val="72"/>
+                                    </w:rPr>
+                                    <w:t xml:space="preserve"> </w:t>
+                                  </w:r>
+                                  <w:r>
+                                    <w:rPr>
+                                      <w:color w:val="FFFFFF" w:themeColor="background1"/>
+                                      <w:sz w:val="72"/>
+                                      <w:szCs w:val="72"/>
+                                    </w:rPr>
+                                    <w:t>Campus Virtual</w:t>
+                                  </w:r>
                                 </w:p>
                               </w:txbxContent>
                             </wps:txbx>
@@ -747,7 +713,7 @@
                       </a:graphicData>
                     </a:graphic>
                     <wp14:sizeRelH relativeFrom="margin">
-                      <wp14:pctWidth>115400</wp14:pctWidth>
+                      <wp14:pctWidth>0</wp14:pctWidth>
                     </wp14:sizeRelH>
                     <wp14:sizeRelV relativeFrom="page">
                       <wp14:pctHeight>67000</wp14:pctHeight>
@@ -757,7 +723,7 @@
               </mc:Choice>
               <mc:Fallback>
                 <w:pict>
-                  <v:group w14:anchorId="3A08ED42" id="Grupo 126" o:spid="_x0000_s1028" style="position:absolute;left:0;text-align:left;margin-left:0;margin-top:0;width:540pt;height:556.55pt;z-index:-251657216;mso-width-percent:1154;mso-height-percent:670;mso-top-percent:45;mso-position-horizontal:center;mso-position-horizontal-relative:margin;mso-position-vertical-relative:page;mso-width-percent:1154;mso-height-percent:670;mso-top-percent:45;mso-width-relative:margin" coordsize="55613,54044" o:gfxdata="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">
+                  <v:group w14:anchorId="3A08ED42" id="Grupo 126" o:spid="_x0000_s1028" style="position:absolute;left:0;text-align:left;margin-left:0;margin-top:0;width:540pt;height:556.55pt;z-index:-251657216;mso-height-percent:670;mso-top-percent:45;mso-position-horizontal:center;mso-position-horizontal-relative:margin;mso-position-vertical-relative:page;mso-height-percent:670;mso-top-percent:45;mso-width-relative:margin" coordsize="55613,54044" o:gfxdata="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">
                     <o:lock v:ext="edit" aspectratio="t"/>
                     <v:shape id="Forma libre 10" o:spid="_x0000_s1029" style="position:absolute;width:55575;height:54044;visibility:visible;mso-wrap-style:square;v-text-anchor:bottom" coordsize="720,700" o:spt="100" o:gfxdata="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" adj="-11796480,,5400" path="m,c,644,,644,,644v23,6,62,14,113,21c250,685,476,700,720,644v,-27,,-27,,-27c720,,720,,720,,,,,,,e" fillcolor="#133759 [2994]" stroked="f">
                       <v:fill color2="#081828 [2018]" rotate="t" colors="0 #495467;.5 #25374f;1 #051f37" focus="100%" type="gradient">
@@ -776,30 +742,30 @@
                                 <w:szCs w:val="72"/>
                               </w:rPr>
                             </w:pPr>
-                            <w:sdt>
-                              <w:sdtPr>
-                                <w:rPr>
-                                  <w:color w:val="FFFFFF" w:themeColor="background1"/>
-                                  <w:sz w:val="72"/>
-                                  <w:szCs w:val="72"/>
-                                </w:rPr>
-                                <w:alias w:val="Título"/>
-                                <w:tag w:val=""/>
-                                <w:id w:val="-554696155"/>
-                                <w:dataBinding w:prefixMappings="xmlns:ns0='http://purl.org/dc/elements/1.1/' xmlns:ns1='http://schemas.openxmlformats.org/package/2006/metadata/core-properties' " w:xpath="/ns1:coreProperties[1]/ns0:title[1]" w:storeItemID="{6C3C8BC8-F283-45AE-878A-BAB7291924A1}"/>
-                                <w:text/>
-                              </w:sdtPr>
-                              <w:sdtContent>
-                                <w:r>
-                                  <w:rPr>
-                                    <w:color w:val="FFFFFF" w:themeColor="background1"/>
-                                    <w:sz w:val="72"/>
-                                    <w:szCs w:val="72"/>
-                                  </w:rPr>
-                                  <w:t>Carpeta de Campo Proyecto      Campus Virtual</w:t>
-                                </w:r>
-                              </w:sdtContent>
-                            </w:sdt>
+                            <w:r>
+                              <w:rPr>
+                                <w:color w:val="FFFFFF" w:themeColor="background1"/>
+                                <w:sz w:val="72"/>
+                                <w:szCs w:val="72"/>
+                              </w:rPr>
+                              <w:t>Carpeta de Campo Proyecto</w:t>
+                            </w:r>
+                            <w:r>
+                              <w:rPr>
+                                <w:color w:val="FFFFFF" w:themeColor="background1"/>
+                                <w:sz w:val="72"/>
+                                <w:szCs w:val="72"/>
+                              </w:rPr>
+                              <w:t xml:space="preserve"> </w:t>
+                            </w:r>
+                            <w:r>
+                              <w:rPr>
+                                <w:color w:val="FFFFFF" w:themeColor="background1"/>
+                                <w:sz w:val="72"/>
+                                <w:szCs w:val="72"/>
+                              </w:rPr>
+                              <w:t>Campus Virtual</w:t>
+                            </w:r>
                           </w:p>
                         </w:txbxContent>
                       </v:textbox>
@@ -877,41 +843,24 @@
                                     <w:szCs w:val="18"/>
                                   </w:rPr>
                                 </w:pPr>
-                                <w:sdt>
-                                  <w:sdtPr>
-                                    <w:rPr>
-                                      <w:caps/>
-                                      <w:color w:val="7F7F7F" w:themeColor="text1" w:themeTint="80"/>
-                                      <w:sz w:val="18"/>
-                                      <w:szCs w:val="18"/>
-                                    </w:rPr>
-                                    <w:alias w:val="Compañía"/>
-                                    <w:tag w:val=""/>
-                                    <w:id w:val="-1880927279"/>
-                                    <w:dataBinding w:prefixMappings="xmlns:ns0='http://schemas.openxmlformats.org/officeDocument/2006/extended-properties' " w:xpath="/ns0:Properties[1]/ns0:Company[1]" w:storeItemID="{6668398D-A668-4E3E-A5EB-62B293D839F1}"/>
-                                    <w:text/>
-                                  </w:sdtPr>
-                                  <w:sdtContent>
-                                    <w:r>
-                                      <w:rPr>
-                                        <w:caps/>
-                                        <w:color w:val="7F7F7F" w:themeColor="text1" w:themeTint="80"/>
-                                        <w:sz w:val="18"/>
-                                        <w:szCs w:val="18"/>
-                                      </w:rPr>
-                                      <w:t>E.e.s.t. n°</w:t>
-                                    </w:r>
-                                    <w:r>
-                                      <w:rPr>
-                                        <w:caps/>
-                                        <w:color w:val="7F7F7F" w:themeColor="text1" w:themeTint="80"/>
-                                        <w:sz w:val="18"/>
-                                        <w:szCs w:val="18"/>
-                                      </w:rPr>
-                                      <w:t>2 Rodolfo walsh</w:t>
-                                    </w:r>
-                                  </w:sdtContent>
-                                </w:sdt>
+                                <w:r>
+                                  <w:rPr>
+                                    <w:caps/>
+                                    <w:color w:val="7F7F7F" w:themeColor="text1" w:themeTint="80"/>
+                                    <w:sz w:val="18"/>
+                                    <w:szCs w:val="18"/>
+                                  </w:rPr>
+                                  <w:t>E.e.s.t. n°</w:t>
+                                </w:r>
+                                <w:r>
+                                  <w:rPr>
+                                    <w:caps/>
+                                    <w:color w:val="7F7F7F" w:themeColor="text1" w:themeTint="80"/>
+                                    <w:sz w:val="18"/>
+                                    <w:szCs w:val="18"/>
+                                  </w:rPr>
+                                  <w:t>2 Rodolfo walsh</w:t>
+                                </w:r>
                                 <w:r>
                                   <w:rPr>
                                     <w:caps/>
@@ -931,30 +880,14 @@
                                   </w:rPr>
                                   <w:t>| </w:t>
                                 </w:r>
-                                <w:sdt>
-                                  <w:sdtPr>
-                                    <w:rPr>
-                                      <w:color w:val="7F7F7F" w:themeColor="text1" w:themeTint="80"/>
-                                      <w:sz w:val="18"/>
-                                      <w:szCs w:val="18"/>
-                                    </w:rPr>
-                                    <w:alias w:val="Dirección"/>
-                                    <w:tag w:val=""/>
-                                    <w:id w:val="-1023088507"/>
-                                    <w:dataBinding w:prefixMappings="xmlns:ns0='http://schemas.microsoft.com/office/2006/coverPageProps' " w:xpath="/ns0:CoverPageProperties[1]/ns0:CompanyAddress[1]" w:storeItemID="{55AF091B-3C7A-41E3-B477-F2FDAA23CFDA}"/>
-                                    <w:text/>
-                                  </w:sdtPr>
-                                  <w:sdtContent>
-                                    <w:r>
-                                      <w:rPr>
-                                        <w:color w:val="7F7F7F" w:themeColor="text1" w:themeTint="80"/>
-                                        <w:sz w:val="18"/>
-                                        <w:szCs w:val="18"/>
-                                      </w:rPr>
-                                      <w:t xml:space="preserve"> Florencio Varela</w:t>
-                                    </w:r>
-                                  </w:sdtContent>
-                                </w:sdt>
+                                <w:r>
+                                  <w:rPr>
+                                    <w:color w:val="7F7F7F" w:themeColor="text1" w:themeTint="80"/>
+                                    <w:sz w:val="18"/>
+                                    <w:szCs w:val="18"/>
+                                  </w:rPr>
+                                  <w:t xml:space="preserve"> Florencio Varela</w:t>
+                                </w:r>
                               </w:p>
                             </w:txbxContent>
                           </wps:txbx>
@@ -990,41 +923,24 @@
                               <w:szCs w:val="18"/>
                             </w:rPr>
                           </w:pPr>
-                          <w:sdt>
-                            <w:sdtPr>
-                              <w:rPr>
-                                <w:caps/>
-                                <w:color w:val="7F7F7F" w:themeColor="text1" w:themeTint="80"/>
-                                <w:sz w:val="18"/>
-                                <w:szCs w:val="18"/>
-                              </w:rPr>
-                              <w:alias w:val="Compañía"/>
-                              <w:tag w:val=""/>
-                              <w:id w:val="-1880927279"/>
-                              <w:dataBinding w:prefixMappings="xmlns:ns0='http://schemas.openxmlformats.org/officeDocument/2006/extended-properties' " w:xpath="/ns0:Properties[1]/ns0:Company[1]" w:storeItemID="{6668398D-A668-4E3E-A5EB-62B293D839F1}"/>
-                              <w:text/>
-                            </w:sdtPr>
-                            <w:sdtContent>
-                              <w:r>
-                                <w:rPr>
-                                  <w:caps/>
-                                  <w:color w:val="7F7F7F" w:themeColor="text1" w:themeTint="80"/>
-                                  <w:sz w:val="18"/>
-                                  <w:szCs w:val="18"/>
-                                </w:rPr>
-                                <w:t>E.e.s.t. n°</w:t>
-                              </w:r>
-                              <w:r>
-                                <w:rPr>
-                                  <w:caps/>
-                                  <w:color w:val="7F7F7F" w:themeColor="text1" w:themeTint="80"/>
-                                  <w:sz w:val="18"/>
-                                  <w:szCs w:val="18"/>
-                                </w:rPr>
-                                <w:t>2 Rodolfo walsh</w:t>
-                              </w:r>
-                            </w:sdtContent>
-                          </w:sdt>
+                          <w:r>
+                            <w:rPr>
+                              <w:caps/>
+                              <w:color w:val="7F7F7F" w:themeColor="text1" w:themeTint="80"/>
+                              <w:sz w:val="18"/>
+                              <w:szCs w:val="18"/>
+                            </w:rPr>
+                            <w:t>E.e.s.t. n°</w:t>
+                          </w:r>
+                          <w:r>
+                            <w:rPr>
+                              <w:caps/>
+                              <w:color w:val="7F7F7F" w:themeColor="text1" w:themeTint="80"/>
+                              <w:sz w:val="18"/>
+                              <w:szCs w:val="18"/>
+                            </w:rPr>
+                            <w:t>2 Rodolfo walsh</w:t>
+                          </w:r>
                           <w:r>
                             <w:rPr>
                               <w:caps/>
@@ -1044,30 +960,14 @@
                             </w:rPr>
                             <w:t>| </w:t>
                           </w:r>
-                          <w:sdt>
-                            <w:sdtPr>
-                              <w:rPr>
-                                <w:color w:val="7F7F7F" w:themeColor="text1" w:themeTint="80"/>
-                                <w:sz w:val="18"/>
-                                <w:szCs w:val="18"/>
-                              </w:rPr>
-                              <w:alias w:val="Dirección"/>
-                              <w:tag w:val=""/>
-                              <w:id w:val="-1023088507"/>
-                              <w:dataBinding w:prefixMappings="xmlns:ns0='http://schemas.microsoft.com/office/2006/coverPageProps' " w:xpath="/ns0:CoverPageProperties[1]/ns0:CompanyAddress[1]" w:storeItemID="{55AF091B-3C7A-41E3-B477-F2FDAA23CFDA}"/>
-                              <w:text/>
-                            </w:sdtPr>
-                            <w:sdtContent>
-                              <w:r>
-                                <w:rPr>
-                                  <w:color w:val="7F7F7F" w:themeColor="text1" w:themeTint="80"/>
-                                  <w:sz w:val="18"/>
-                                  <w:szCs w:val="18"/>
-                                </w:rPr>
-                                <w:t xml:space="preserve"> Florencio Varela</w:t>
-                              </w:r>
-                            </w:sdtContent>
-                          </w:sdt>
+                          <w:r>
+                            <w:rPr>
+                              <w:color w:val="7F7F7F" w:themeColor="text1" w:themeTint="80"/>
+                              <w:sz w:val="18"/>
+                              <w:szCs w:val="18"/>
+                            </w:rPr>
+                            <w:t xml:space="preserve"> Florencio Varela</w:t>
+                          </w:r>
                         </w:p>
                       </w:txbxContent>
                     </v:textbox>
@@ -1086,6 +986,7 @@
     <w:p>
       <w:pPr>
         <w:pStyle w:val="Ttulo"/>
+        <w:spacing w:line="360" w:lineRule="auto"/>
         <w:jc w:val="both"/>
         <w:rPr>
           <w:rStyle w:val="Ttuloo"/>
@@ -1108,6 +1009,7 @@
     <w:p>
       <w:pPr>
         <w:pStyle w:val="Subttulo"/>
+        <w:spacing w:line="360" w:lineRule="auto"/>
         <w:jc w:val="both"/>
         <w:rPr>
           <w:rStyle w:val="Ttuloo"/>
@@ -1128,6 +1030,7 @@
     </w:p>
     <w:p>
       <w:pPr>
+        <w:spacing w:line="360" w:lineRule="auto"/>
         <w:jc w:val="both"/>
       </w:pPr>
       <w:r>
@@ -1140,18 +1043,28 @@
         <w:t>2 Rodolfo Walsh</w:t>
       </w:r>
       <w:r>
-        <w:t xml:space="preserve">. </w:t>
-      </w:r>
-      <w:r>
-        <w:t>Este documento tendrá un fiel registro del proceso que lleva el proyecto, de inicio a fin</w:t>
-      </w:r>
-      <w:r>
-        <w:t>. En este momento, voy a empezar a recopilar información acerca del proyecto.</w:t>
+        <w:t>. Este documento tendrá un fiel registro del proceso que lleva el proyecto, de inicio a fin</w:t>
+      </w:r>
+      <w:r>
+        <w:t xml:space="preserve">. En este momento, voy a </w:t>
+      </w:r>
+      <w:r>
+        <w:t>comenzar</w:t>
+      </w:r>
+      <w:r>
+        <w:t xml:space="preserve"> a recopilar</w:t>
+      </w:r>
+      <w:r>
+        <w:t xml:space="preserve"> la</w:t>
+      </w:r>
+      <w:r>
+        <w:t xml:space="preserve"> información acerca del proyecto.</w:t>
       </w:r>
     </w:p>
     <w:p>
       <w:pPr>
         <w:pStyle w:val="Subttulo"/>
+        <w:spacing w:line="360" w:lineRule="auto"/>
         <w:jc w:val="both"/>
       </w:pPr>
       <w:r>
@@ -1160,6 +1073,7 @@
     </w:p>
     <w:p>
       <w:pPr>
+        <w:spacing w:line="360" w:lineRule="auto"/>
         <w:jc w:val="both"/>
       </w:pPr>
       <w:r>
@@ -1175,6 +1089,7 @@
     <w:p>
       <w:pPr>
         <w:pStyle w:val="Subttulo"/>
+        <w:spacing w:line="360" w:lineRule="auto"/>
         <w:jc w:val="both"/>
       </w:pPr>
       <w:r>
@@ -1188,16 +1103,17 @@
           <w:ilvl w:val="0"/>
           <w:numId w:val="1"/>
         </w:numPr>
+        <w:spacing w:line="360" w:lineRule="auto"/>
         <w:jc w:val="both"/>
       </w:pPr>
       <w:r>
-        <w:t>Rápida</w:t>
-      </w:r>
-      <w:r>
-        <w:t xml:space="preserve">: En nuestra escuela hay aproximadamente 1500 alumnos, por </w:t>
-      </w:r>
-      <w:r>
-        <w:t>ende, nuestro programa debe soportar la cantidad de información que le corresponde a cada uno de ellos de forma eficaz.</w:t>
+        <w:t>Rápid</w:t>
+      </w:r>
+      <w:r>
+        <w:t>o</w:t>
+      </w:r>
+      <w:r>
+        <w:t>: En nuestra escuela hay aproximadamente 1500 alumnos, por ende, nuestro programa debe soportar la cantidad de información que le corresponde a cada uno de ellos de forma eficaz.</w:t>
       </w:r>
     </w:p>
     <w:p>
@@ -1207,10 +1123,31 @@
           <w:ilvl w:val="0"/>
           <w:numId w:val="1"/>
         </w:numPr>
+        <w:spacing w:line="360" w:lineRule="auto"/>
         <w:jc w:val="both"/>
       </w:pPr>
       <w:r>
-        <w:t>Simple: Su UI/UX (Interfaz / Experiencia de usuario) debe estar simplificada.</w:t>
+        <w:t>Simple:</w:t>
+      </w:r>
+      <w:r>
+        <w:t xml:space="preserve"> Tanto s</w:t>
+      </w:r>
+      <w:r>
+        <w:t>u UI/UX (Interfaz / Experiencia de usuario)</w:t>
+      </w:r>
+      <w:r>
+        <w:t xml:space="preserve"> como su </w:t>
+      </w:r>
+      <w:proofErr w:type="spellStart"/>
+      <w:r>
+        <w:t>codigo</w:t>
+      </w:r>
+      <w:proofErr w:type="spellEnd"/>
+      <w:r>
+        <w:t xml:space="preserve"> debe </w:t>
+      </w:r>
+      <w:r>
+        <w:t>ser simple y poder ser legible.</w:t>
       </w:r>
     </w:p>
     <w:p>
@@ -1220,6 +1157,7 @@
           <w:ilvl w:val="0"/>
           <w:numId w:val="1"/>
         </w:numPr>
+        <w:spacing w:line="360" w:lineRule="auto"/>
         <w:jc w:val="both"/>
       </w:pPr>
       <w:r>
@@ -1233,6 +1171,7 @@
           <w:ilvl w:val="0"/>
           <w:numId w:val="1"/>
         </w:numPr>
+        <w:spacing w:line="360" w:lineRule="auto"/>
         <w:jc w:val="both"/>
       </w:pPr>
       <w:r>
@@ -1242,6 +1181,7 @@
     <w:p>
       <w:pPr>
         <w:pStyle w:val="Subttulo"/>
+        <w:spacing w:line="360" w:lineRule="auto"/>
         <w:jc w:val="both"/>
       </w:pPr>
       <w:r>
@@ -1250,6 +1190,7 @@
     </w:p>
     <w:p>
       <w:pPr>
+        <w:spacing w:line="360" w:lineRule="auto"/>
         <w:jc w:val="both"/>
       </w:pPr>
       <w:r>
@@ -1259,31 +1200,26 @@
     <w:p>
       <w:pPr>
         <w:pStyle w:val="Subttulo"/>
+        <w:spacing w:line="360" w:lineRule="auto"/>
         <w:jc w:val="both"/>
       </w:pPr>
       <w:r>
+        <w:lastRenderedPageBreak/>
         <w:t>Requisitos Técnicos</w:t>
       </w:r>
     </w:p>
     <w:p>
       <w:pPr>
+        <w:spacing w:line="360" w:lineRule="auto"/>
         <w:jc w:val="both"/>
       </w:pPr>
       <w:r>
-        <w:t xml:space="preserve">Durante este inicio de recopilación de información acerca del proyecto me doy cuenta </w:t>
-      </w:r>
-      <w:r>
-        <w:t>de que</w:t>
-      </w:r>
-      <w:r>
-        <w:t xml:space="preserve"> no puedo definir las funcionalidades</w:t>
-      </w:r>
-      <w:r>
-        <w:t xml:space="preserve">, sin antes definir con que tecnologías llevaremos adelante el proyecto. </w:t>
-      </w:r>
-    </w:p>
-    <w:p>
-      <w:pPr>
+        <w:t xml:space="preserve">Durante este inicio de recopilación de información acerca del proyecto me doy cuenta de que no puedo definir las funcionalidades, sin antes definir con que tecnologías llevaremos adelante el proyecto. </w:t>
+      </w:r>
+    </w:p>
+    <w:p>
+      <w:pPr>
+        <w:spacing w:line="360" w:lineRule="auto"/>
         <w:jc w:val="both"/>
       </w:pPr>
       <w:r>
@@ -1297,21 +1233,30 @@
         <w:t>Ramiro Cantero</w:t>
       </w:r>
       <w:r>
-        <w:t>), Tengo altos conocimientos acerca de HTML, CSS y JavaScript, y mínimos conocimientos de React. Sin embargo, desconozco si estas tecnologías son las adecuadas y/o suficientes para aplicar en nuestro proyecto. Mi tarea el día de hoy es investigar acerca de esto.</w:t>
+        <w:t xml:space="preserve">), Tengo altos conocimientos acerca de HTML, CSS y JavaScript, y mínimos conocimientos de </w:t>
+      </w:r>
+      <w:proofErr w:type="spellStart"/>
+      <w:r>
+        <w:t>React</w:t>
+      </w:r>
+      <w:proofErr w:type="spellEnd"/>
+      <w:r>
+        <w:t>. Sin embargo, desconozco si estas tecnologías son las adecuadas y/o suficientes para aplicar en nuestro proyecto. Mi tarea el día de hoy es investigar acerca de esto.</w:t>
       </w:r>
     </w:p>
     <w:p>
       <w:pPr>
         <w:pStyle w:val="Subttulo"/>
+        <w:spacing w:line="360" w:lineRule="auto"/>
         <w:jc w:val="both"/>
       </w:pPr>
       <w:r>
-        <w:lastRenderedPageBreak/>
         <w:t>Decisión final + Fundamentación de Elección</w:t>
       </w:r>
     </w:p>
     <w:p>
       <w:pPr>
+        <w:spacing w:line="360" w:lineRule="auto"/>
         <w:jc w:val="both"/>
       </w:pPr>
       <w:r>
@@ -1344,22 +1289,29 @@
       <w:r>
         <w:t xml:space="preserve">siguiente </w:t>
       </w:r>
-      <w:r>
-        <w:t>stack de tecnologías:</w:t>
-      </w:r>
-    </w:p>
-    <w:p>
-      <w:pPr>
+      <w:proofErr w:type="spellStart"/>
+      <w:r>
+        <w:t>stack</w:t>
+      </w:r>
+      <w:proofErr w:type="spellEnd"/>
+      <w:r>
+        <w:t xml:space="preserve"> de tecnologías:</w:t>
+      </w:r>
+    </w:p>
+    <w:p>
+      <w:pPr>
+        <w:spacing w:line="360" w:lineRule="auto"/>
         <w:jc w:val="both"/>
       </w:pPr>
       <w:r>
         <w:rPr>
           <w:noProof/>
         </w:rPr>
+        <w:lastRenderedPageBreak/>
         <w:drawing>
-          <wp:inline distT="0" distB="0" distL="0" distR="0" wp14:anchorId="41300320" wp14:editId="7A95853D">
-            <wp:extent cx="5105751" cy="6476365"/>
-            <wp:effectExtent l="0" t="0" r="0" b="635"/>
+          <wp:inline distT="0" distB="0" distL="0" distR="0" wp14:anchorId="41300320" wp14:editId="4541A366">
+            <wp:extent cx="5105400" cy="5319423"/>
+            <wp:effectExtent l="0" t="0" r="0" b="0"/>
             <wp:docPr id="594406655" name="Imagen 6"/>
             <wp:cNvGraphicFramePr>
               <a:graphicFrameLocks xmlns:a="http://schemas.openxmlformats.org/drawingml/2006/main" noChangeAspect="1"/>
@@ -1386,7 +1338,7 @@
                   <pic:spPr>
                     <a:xfrm>
                       <a:off x="0" y="0"/>
-                      <a:ext cx="5111859" cy="6484113"/>
+                      <a:ext cx="5105400" cy="5319423"/>
                     </a:xfrm>
                     <a:prstGeom prst="rect">
                       <a:avLst/>
@@ -1406,39 +1358,71 @@
           <w:ilvl w:val="0"/>
           <w:numId w:val="2"/>
         </w:numPr>
+        <w:spacing w:line="360" w:lineRule="auto"/>
         <w:jc w:val="both"/>
       </w:pPr>
-      <w:r>
-        <w:rPr>
-          <w:b/>
-          <w:bCs/>
-          <w:sz w:val="28"/>
-          <w:szCs w:val="28"/>
-        </w:rPr>
-        <w:t xml:space="preserve">TypeScript: </w:t>
-      </w:r>
-      <w:r>
-        <w:rPr>
-          <w:sz w:val="28"/>
-          <w:szCs w:val="28"/>
-        </w:rPr>
-        <w:t>El lenguaje principal de la aplicación será Typescript.</w:t>
-      </w:r>
-      <w:r>
-        <w:rPr>
-          <w:b/>
-          <w:bCs/>
-          <w:sz w:val="28"/>
-          <w:szCs w:val="28"/>
+      <w:proofErr w:type="spellStart"/>
+      <w:r>
+        <w:rPr>
+          <w:b/>
+          <w:bCs/>
+        </w:rPr>
+        <w:t>TypeScript</w:t>
+      </w:r>
+      <w:proofErr w:type="spellEnd"/>
+      <w:r>
+        <w:rPr>
+          <w:b/>
+          <w:bCs/>
+        </w:rPr>
+        <w:t xml:space="preserve">: </w:t>
+      </w:r>
+      <w:r>
+        <w:t xml:space="preserve">El lenguaje principal de la aplicación será </w:t>
+      </w:r>
+      <w:proofErr w:type="spellStart"/>
+      <w:r>
+        <w:rPr>
+          <w:i/>
+          <w:iCs/>
+        </w:rPr>
+        <w:t>Typescript</w:t>
+      </w:r>
+      <w:proofErr w:type="spellEnd"/>
+      <w:r>
+        <w:t>.</w:t>
+      </w:r>
+      <w:r>
+        <w:rPr>
+          <w:b/>
+          <w:bCs/>
         </w:rPr>
         <w:t xml:space="preserve"> </w:t>
       </w:r>
       <w:r>
-        <w:rPr>
-          <w:sz w:val="28"/>
-          <w:szCs w:val="28"/>
-        </w:rPr>
-        <w:t>Si bien es más complejo que JavaScript, usar Typescript es mucho mejor en cuanto a la escalabilidad del código, además de garantizarnos una alta seguridad en nuestro programa.</w:t>
+        <w:t xml:space="preserve">Si bien es más complejo que </w:t>
+      </w:r>
+      <w:r>
+        <w:rPr>
+          <w:i/>
+          <w:iCs/>
+        </w:rPr>
+        <w:t>JavaScript</w:t>
+      </w:r>
+      <w:r>
+        <w:t xml:space="preserve">, usar </w:t>
+      </w:r>
+      <w:proofErr w:type="spellStart"/>
+      <w:r>
+        <w:rPr>
+          <w:i/>
+          <w:iCs/>
+        </w:rPr>
+        <w:t>Typescript</w:t>
+      </w:r>
+      <w:proofErr w:type="spellEnd"/>
+      <w:r>
+        <w:t xml:space="preserve"> es mucho mejor en cuanto a la escalabilidad del código, además de garantizarnos una alta seguridad en nuestro programa.</w:t>
       </w:r>
     </w:p>
     <w:p>
@@ -1448,90 +1432,79 @@
           <w:ilvl w:val="0"/>
           <w:numId w:val="2"/>
         </w:numPr>
+        <w:spacing w:line="360" w:lineRule="auto"/>
         <w:jc w:val="both"/>
       </w:pPr>
-      <w:r>
-        <w:rPr>
-          <w:b/>
-          <w:bCs/>
-          <w:sz w:val="28"/>
-          <w:szCs w:val="28"/>
-        </w:rPr>
-        <w:lastRenderedPageBreak/>
-        <w:t>React 18:</w:t>
-      </w:r>
-      <w:r>
-        <w:rPr>
-          <w:b/>
-          <w:bCs/>
-          <w:sz w:val="28"/>
-          <w:szCs w:val="28"/>
+      <w:proofErr w:type="spellStart"/>
+      <w:r>
+        <w:rPr>
+          <w:b/>
+          <w:bCs/>
+        </w:rPr>
+        <w:t>React</w:t>
+      </w:r>
+      <w:proofErr w:type="spellEnd"/>
+      <w:r>
+        <w:rPr>
+          <w:b/>
+          <w:bCs/>
+        </w:rPr>
+        <w:t>:</w:t>
+      </w:r>
+      <w:r>
+        <w:rPr>
+          <w:b/>
+          <w:bCs/>
         </w:rPr>
         <w:t xml:space="preserve"> </w:t>
       </w:r>
       <w:r>
-        <w:rPr>
-          <w:sz w:val="28"/>
-          <w:szCs w:val="28"/>
-        </w:rPr>
-        <w:t xml:space="preserve">Elegimos React en el </w:t>
-      </w:r>
+        <w:t xml:space="preserve">Elegimos </w:t>
+      </w:r>
+      <w:proofErr w:type="spellStart"/>
+      <w:r>
+        <w:t>React</w:t>
+      </w:r>
+      <w:proofErr w:type="spellEnd"/>
+      <w:r>
+        <w:t xml:space="preserve"> en el </w:t>
+      </w:r>
+      <w:proofErr w:type="spellStart"/>
       <w:r>
         <w:rPr>
           <w:i/>
           <w:iCs/>
-          <w:sz w:val="28"/>
-          <w:szCs w:val="28"/>
         </w:rPr>
         <w:t>Frontend</w:t>
       </w:r>
-      <w:r>
-        <w:rPr>
-          <w:sz w:val="28"/>
-          <w:szCs w:val="28"/>
-        </w:rPr>
+      <w:proofErr w:type="spellEnd"/>
+      <w:r>
         <w:t xml:space="preserve"> porque m</w:t>
       </w:r>
       <w:r>
-        <w:rPr>
-          <w:sz w:val="28"/>
-          <w:szCs w:val="28"/>
-        </w:rPr>
         <w:t xml:space="preserve">ejora a sus alternativas por su gran ecosistema, ya que cuenta con una mayor comunidad, por </w:t>
       </w:r>
       <w:r>
-        <w:rPr>
-          <w:sz w:val="28"/>
-          <w:szCs w:val="28"/>
-        </w:rPr>
         <w:t>ende,</w:t>
       </w:r>
       <w:r>
-        <w:rPr>
-          <w:sz w:val="28"/>
-          <w:szCs w:val="28"/>
-        </w:rPr>
         <w:t xml:space="preserve"> </w:t>
       </w:r>
       <w:r>
-        <w:rPr>
-          <w:sz w:val="28"/>
-          <w:szCs w:val="28"/>
-        </w:rPr>
         <w:t>más</w:t>
       </w:r>
       <w:r>
-        <w:rPr>
-          <w:sz w:val="28"/>
-          <w:szCs w:val="28"/>
-        </w:rPr>
-        <w:t xml:space="preserve"> soluciones a problemas comunes. Cuenta con actualizaciones concurrentes, utiliza la componentización (que nos permite reutilizar UI) y es rápido a la hora de crear actualizaciones frecuentes</w:t>
-      </w:r>
-      <w:r>
-        <w:rPr>
-          <w:sz w:val="28"/>
-          <w:szCs w:val="28"/>
-        </w:rPr>
+        <w:t xml:space="preserve"> soluciones a problemas comunes. Cuenta con actualizaciones concurrentes, utiliza la </w:t>
+      </w:r>
+      <w:proofErr w:type="spellStart"/>
+      <w:r>
+        <w:t>componentización</w:t>
+      </w:r>
+      <w:proofErr w:type="spellEnd"/>
+      <w:r>
+        <w:t xml:space="preserve"> (que nos permite reutilizar UI) y es rápido a la hora de crear actualizaciones frecuentes</w:t>
+      </w:r>
+      <w:r>
         <w:t>.</w:t>
       </w:r>
     </w:p>
@@ -1542,55 +1515,50 @@
           <w:ilvl w:val="0"/>
           <w:numId w:val="2"/>
         </w:numPr>
+        <w:spacing w:line="360" w:lineRule="auto"/>
         <w:jc w:val="both"/>
       </w:pPr>
       <w:r>
         <w:rPr>
           <w:b/>
           <w:bCs/>
-          <w:sz w:val="28"/>
-          <w:szCs w:val="28"/>
         </w:rPr>
         <w:t xml:space="preserve">VITE: </w:t>
       </w:r>
       <w:r>
-        <w:rPr>
-          <w:sz w:val="28"/>
-          <w:szCs w:val="28"/>
-        </w:rPr>
         <w:t xml:space="preserve">Utilizaremos VITE como </w:t>
       </w:r>
+      <w:proofErr w:type="spellStart"/>
       <w:r>
         <w:rPr>
           <w:i/>
           <w:iCs/>
-          <w:sz w:val="28"/>
-          <w:szCs w:val="28"/>
         </w:rPr>
         <w:t>bundler</w:t>
       </w:r>
+      <w:proofErr w:type="spellEnd"/>
       <w:r>
         <w:rPr>
           <w:i/>
           <w:iCs/>
-          <w:sz w:val="28"/>
-          <w:szCs w:val="28"/>
         </w:rPr>
         <w:t xml:space="preserve"> </w:t>
       </w:r>
       <w:r>
-        <w:rPr>
-          <w:sz w:val="28"/>
-          <w:szCs w:val="28"/>
-        </w:rPr>
         <w:t>porque es s</w:t>
       </w:r>
       <w:r>
-        <w:rPr>
-          <w:sz w:val="28"/>
-          <w:szCs w:val="28"/>
-        </w:rPr>
-        <w:t>uperior a su competencia (CRA) en cuanto a rapidez, simpleza y optimizado.</w:t>
+        <w:t>uperior a su competencia (</w:t>
+      </w:r>
+      <w:r>
+        <w:rPr>
+          <w:i/>
+          <w:iCs/>
+        </w:rPr>
+        <w:t>CRA</w:t>
+      </w:r>
+      <w:r>
+        <w:t>) en cuanto a rapidez, simpleza y optimizado.</w:t>
       </w:r>
     </w:p>
     <w:p>
@@ -1600,74 +1568,91 @@
           <w:ilvl w:val="0"/>
           <w:numId w:val="2"/>
         </w:numPr>
+        <w:spacing w:line="360" w:lineRule="auto"/>
         <w:jc w:val="both"/>
       </w:pPr>
-      <w:r>
-        <w:rPr>
-          <w:b/>
-          <w:bCs/>
-          <w:sz w:val="28"/>
-          <w:szCs w:val="28"/>
-        </w:rPr>
-        <w:t>TailwindCSS + shadcn/ui:</w:t>
+      <w:proofErr w:type="spellStart"/>
+      <w:r>
+        <w:rPr>
+          <w:b/>
+          <w:bCs/>
+        </w:rPr>
+        <w:t>TailwindCSS</w:t>
+      </w:r>
+      <w:proofErr w:type="spellEnd"/>
+      <w:r>
+        <w:rPr>
+          <w:b/>
+          <w:bCs/>
+        </w:rPr>
+        <w:t xml:space="preserve"> + </w:t>
+      </w:r>
+      <w:proofErr w:type="spellStart"/>
+      <w:r>
+        <w:rPr>
+          <w:b/>
+          <w:bCs/>
+        </w:rPr>
+        <w:t>shadcn</w:t>
+      </w:r>
+      <w:proofErr w:type="spellEnd"/>
+      <w:r>
+        <w:rPr>
+          <w:b/>
+          <w:bCs/>
+        </w:rPr>
+        <w:t>/</w:t>
+      </w:r>
+      <w:proofErr w:type="spellStart"/>
+      <w:r>
+        <w:rPr>
+          <w:b/>
+          <w:bCs/>
+        </w:rPr>
+        <w:t>ui</w:t>
+      </w:r>
+      <w:proofErr w:type="spellEnd"/>
+      <w:r>
+        <w:rPr>
+          <w:b/>
+          <w:bCs/>
+        </w:rPr>
+        <w:t>:</w:t>
       </w:r>
       <w:r>
         <w:t xml:space="preserve"> </w:t>
       </w:r>
       <w:r>
-        <w:rPr>
-          <w:sz w:val="28"/>
-          <w:szCs w:val="28"/>
-        </w:rPr>
         <w:t>En cuanto al diseño, esta combinación e</w:t>
       </w:r>
       <w:r>
-        <w:rPr>
-          <w:sz w:val="28"/>
-          <w:szCs w:val="28"/>
-        </w:rPr>
-        <w:t>s útil gracias a su consistencia visual. Evita dependencias entre componentes, separándolos con el código. Además</w:t>
-      </w:r>
-      <w:r>
-        <w:rPr>
-          <w:sz w:val="28"/>
-          <w:szCs w:val="28"/>
-        </w:rPr>
+        <w:t xml:space="preserve">s útil gracias a su consistencia visual. Evita dependencias entre componentes, </w:t>
+      </w:r>
+      <w:r>
+        <w:lastRenderedPageBreak/>
+        <w:t>separándolos con el código. Además</w:t>
+      </w:r>
+      <w:r>
         <w:t xml:space="preserve"> de que</w:t>
       </w:r>
       <w:r>
-        <w:rPr>
-          <w:sz w:val="28"/>
-          <w:szCs w:val="28"/>
-        </w:rPr>
-        <w:t>, con los ARIA labels</w:t>
-      </w:r>
-      <w:r>
-        <w:rPr>
-          <w:sz w:val="28"/>
-          <w:szCs w:val="28"/>
-        </w:rPr>
+        <w:t xml:space="preserve">, con los ARIA </w:t>
+      </w:r>
+      <w:proofErr w:type="spellStart"/>
+      <w:r>
+        <w:t>labels</w:t>
+      </w:r>
+      <w:proofErr w:type="spellEnd"/>
+      <w:r>
         <w:t xml:space="preserve"> se</w:t>
       </w:r>
       <w:r>
-        <w:rPr>
-          <w:sz w:val="28"/>
-          <w:szCs w:val="28"/>
-        </w:rPr>
         <w:t xml:space="preserve"> nos brinda </w:t>
       </w:r>
       <w:r>
-        <w:rPr>
-          <w:sz w:val="28"/>
-          <w:szCs w:val="28"/>
-        </w:rPr>
         <w:t>a</w:t>
       </w:r>
       <w:r>
-        <w:rPr>
-          <w:sz w:val="28"/>
-          <w:szCs w:val="28"/>
-        </w:rPr>
         <w:t>ccesibilidad para discapacitados.</w:t>
       </w:r>
     </w:p>
@@ -1678,74 +1663,61 @@
           <w:ilvl w:val="0"/>
           <w:numId w:val="2"/>
         </w:numPr>
+        <w:spacing w:line="360" w:lineRule="auto"/>
         <w:jc w:val="both"/>
-        <w:rPr>
-          <w:sz w:val="28"/>
-          <w:szCs w:val="28"/>
-        </w:rPr>
-      </w:pPr>
-      <w:r>
-        <w:rPr>
-          <w:b/>
-          <w:bCs/>
-          <w:sz w:val="28"/>
-          <w:szCs w:val="28"/>
+      </w:pPr>
+      <w:r>
+        <w:rPr>
+          <w:b/>
+          <w:bCs/>
         </w:rPr>
         <w:t xml:space="preserve">Node.JS + Express: </w:t>
       </w:r>
       <w:r>
-        <w:rPr>
-          <w:sz w:val="28"/>
-          <w:szCs w:val="28"/>
-        </w:rPr>
         <w:t xml:space="preserve">Ya que utilizamos </w:t>
       </w:r>
+      <w:proofErr w:type="spellStart"/>
       <w:r>
         <w:rPr>
           <w:i/>
           <w:iCs/>
-          <w:sz w:val="28"/>
-          <w:szCs w:val="28"/>
         </w:rPr>
         <w:t>TypeScript</w:t>
       </w:r>
-      <w:r>
-        <w:rPr>
-          <w:sz w:val="28"/>
-          <w:szCs w:val="28"/>
-        </w:rPr>
+      <w:proofErr w:type="spellEnd"/>
+      <w:r>
         <w:t xml:space="preserve"> en el </w:t>
       </w:r>
+      <w:proofErr w:type="spellStart"/>
       <w:r>
         <w:rPr>
           <w:i/>
           <w:iCs/>
-          <w:sz w:val="28"/>
-          <w:szCs w:val="28"/>
         </w:rPr>
         <w:t>Frontend</w:t>
       </w:r>
-      <w:r>
-        <w:rPr>
-          <w:sz w:val="28"/>
-          <w:szCs w:val="28"/>
-        </w:rPr>
-        <w:t xml:space="preserve">, lo mas simple es seguir con lo mismo en el </w:t>
-      </w:r>
+      <w:proofErr w:type="spellEnd"/>
+      <w:r>
+        <w:t xml:space="preserve">, lo </w:t>
+      </w:r>
+      <w:proofErr w:type="spellStart"/>
+      <w:r>
+        <w:t>mas</w:t>
+      </w:r>
+      <w:proofErr w:type="spellEnd"/>
+      <w:r>
+        <w:t xml:space="preserve"> simple es seguir con lo mismo en el </w:t>
+      </w:r>
+      <w:proofErr w:type="spellStart"/>
       <w:r>
         <w:rPr>
           <w:i/>
           <w:iCs/>
-          <w:sz w:val="28"/>
-          <w:szCs w:val="28"/>
         </w:rPr>
         <w:t>Backend</w:t>
       </w:r>
-      <w:r>
-        <w:rPr>
-          <w:sz w:val="28"/>
-          <w:szCs w:val="28"/>
-        </w:rPr>
+      <w:proofErr w:type="spellEnd"/>
+      <w:r>
         <w:t>, además de que nos brinda una gran eficiencia para manejar muchos usuarios.</w:t>
       </w:r>
     </w:p>
@@ -1756,42 +1728,27 @@
           <w:ilvl w:val="0"/>
           <w:numId w:val="2"/>
         </w:numPr>
+        <w:spacing w:line="360" w:lineRule="auto"/>
         <w:jc w:val="both"/>
-        <w:rPr>
-          <w:sz w:val="28"/>
-          <w:szCs w:val="28"/>
-        </w:rPr>
-      </w:pPr>
-      <w:r>
-        <w:rPr>
-          <w:b/>
-          <w:bCs/>
-          <w:sz w:val="28"/>
-          <w:szCs w:val="28"/>
+      </w:pPr>
+      <w:r>
+        <w:rPr>
+          <w:b/>
+          <w:bCs/>
         </w:rPr>
         <w:t>PostgreSQL:</w:t>
       </w:r>
       <w:r>
-        <w:rPr>
-          <w:sz w:val="28"/>
-          <w:szCs w:val="28"/>
-        </w:rPr>
         <w:t xml:space="preserve"> Nos ofrece flexibilidad a la hora de usar </w:t>
       </w:r>
       <w:r>
         <w:rPr>
           <w:i/>
           <w:iCs/>
-          <w:sz w:val="28"/>
-          <w:szCs w:val="28"/>
         </w:rPr>
         <w:t>NoSQL</w:t>
       </w:r>
       <w:r>
-        <w:rPr>
-          <w:sz w:val="28"/>
-          <w:szCs w:val="28"/>
-        </w:rPr>
         <w:t>, cuenta con índices avanzados, además de proveernos seguridad gracias a sus roles y permisos a nivel de fila.</w:t>
       </w:r>
     </w:p>
@@ -1802,55 +1759,1286 @@
           <w:ilvl w:val="0"/>
           <w:numId w:val="2"/>
         </w:numPr>
+        <w:spacing w:line="360" w:lineRule="auto"/>
         <w:jc w:val="both"/>
-        <w:rPr>
-          <w:sz w:val="28"/>
-          <w:szCs w:val="28"/>
-        </w:rPr>
-      </w:pPr>
-      <w:r>
-        <w:rPr>
-          <w:b/>
-          <w:bCs/>
-          <w:sz w:val="28"/>
-          <w:szCs w:val="28"/>
+      </w:pPr>
+      <w:r>
+        <w:rPr>
+          <w:b/>
+          <w:bCs/>
         </w:rPr>
         <w:t xml:space="preserve">Docker: </w:t>
       </w:r>
       <w:r>
-        <w:rPr>
-          <w:sz w:val="28"/>
-          <w:szCs w:val="28"/>
-        </w:rPr>
         <w:t>Con Docker evitamos problemas de dependencias en el proyecto</w:t>
       </w:r>
       <w:r>
-        <w:rPr>
-          <w:sz w:val="28"/>
-          <w:szCs w:val="28"/>
-        </w:rPr>
         <w:t>, ya que manejamos todos un mismo archivo de configuración. Nos ofrece consistencia, facilidad para incluir nuevos desarrolladores, seguridad en el despliegue a producción, incluso un aislamiento de servicios.</w:t>
       </w:r>
     </w:p>
     <w:p>
       <w:pPr>
+        <w:spacing w:line="360" w:lineRule="auto"/>
         <w:ind w:left="360"/>
-      </w:pPr>
-      <w:r>
-        <w:t>Me he enfocado en hacer énfasis en la seguridad y simpleza del programa, ya que considero que lo mas importante es que podamos evitar acceso no deseado a información privilegiada de nuestros alumnos. Si bien, el aprendizaje de estas tecnologías nos llevará un largo tiempo, es preferible hacer las cosas BIEN desde un principio, para no lamentar nada durante el proceso o la conclusión del proyecto.</w:t>
-      </w:r>
-    </w:p>
-    <w:p>
-      <w:pPr>
-        <w:rPr>
-          <w:sz w:val="28"/>
-          <w:szCs w:val="28"/>
-        </w:rPr>
-      </w:pPr>
-    </w:p>
-    <w:p/>
-    <w:p/>
-    <w:p/>
+        <w:jc w:val="both"/>
+      </w:pPr>
+      <w:r>
+        <w:t xml:space="preserve">Me he enfocado en hacer énfasis en la seguridad y simpleza del programa, ya que considero que lo </w:t>
+      </w:r>
+      <w:proofErr w:type="spellStart"/>
+      <w:r>
+        <w:t>mas</w:t>
+      </w:r>
+      <w:proofErr w:type="spellEnd"/>
+      <w:r>
+        <w:t xml:space="preserve"> importante es que podamos evitar acceso no deseado a información privilegiada de nuestros alumnos. Si bien, el aprendizaje de estas tecnologías nos llevará un largo tiempo, es preferible hacer las cosas BIEN desde un principio, para no lamentar nada durante el proceso o la conclusión del proyecto.</w:t>
+      </w:r>
+    </w:p>
+    <w:p>
+      <w:pPr>
+        <w:pStyle w:val="Subttulo"/>
+        <w:spacing w:line="360" w:lineRule="auto"/>
+        <w:jc w:val="both"/>
+      </w:pPr>
+    </w:p>
+    <w:p>
+      <w:pPr>
+        <w:pStyle w:val="Subttulo"/>
+        <w:spacing w:line="360" w:lineRule="auto"/>
+        <w:jc w:val="both"/>
+      </w:pPr>
+    </w:p>
+    <w:p>
+      <w:pPr>
+        <w:pStyle w:val="Subttulo"/>
+        <w:spacing w:line="360" w:lineRule="auto"/>
+        <w:jc w:val="both"/>
+      </w:pPr>
+    </w:p>
+    <w:p>
+      <w:pPr>
+        <w:pStyle w:val="Subttulo"/>
+        <w:spacing w:line="360" w:lineRule="auto"/>
+        <w:jc w:val="both"/>
+      </w:pPr>
+    </w:p>
+    <w:p>
+      <w:pPr>
+        <w:pStyle w:val="Subttulo"/>
+        <w:spacing w:line="360" w:lineRule="auto"/>
+        <w:jc w:val="both"/>
+      </w:pPr>
+    </w:p>
+    <w:p>
+      <w:pPr>
+        <w:pStyle w:val="Subttulo"/>
+        <w:spacing w:line="360" w:lineRule="auto"/>
+        <w:jc w:val="both"/>
+      </w:pPr>
+    </w:p>
+    <w:p>
+      <w:pPr>
+        <w:pStyle w:val="Subttulo"/>
+        <w:spacing w:line="360" w:lineRule="auto"/>
+        <w:jc w:val="both"/>
+      </w:pPr>
+    </w:p>
+    <w:p>
+      <w:pPr>
+        <w:pStyle w:val="Subttulo"/>
+        <w:spacing w:line="360" w:lineRule="auto"/>
+        <w:jc w:val="both"/>
+      </w:pPr>
+    </w:p>
+    <w:p>
+      <w:pPr>
+        <w:pStyle w:val="Subttulo"/>
+        <w:spacing w:line="360" w:lineRule="auto"/>
+        <w:jc w:val="both"/>
+      </w:pPr>
+    </w:p>
+    <w:p>
+      <w:pPr>
+        <w:pStyle w:val="Subttulo"/>
+        <w:spacing w:line="360" w:lineRule="auto"/>
+        <w:jc w:val="both"/>
+      </w:pPr>
+    </w:p>
+    <w:p>
+      <w:pPr>
+        <w:pStyle w:val="Subttulo"/>
+        <w:spacing w:line="360" w:lineRule="auto"/>
+        <w:jc w:val="both"/>
+      </w:pPr>
+      <w:r>
+        <w:t>Manejo de archivos</w:t>
+      </w:r>
+    </w:p>
+    <w:p>
+      <w:pPr>
+        <w:spacing w:line="360" w:lineRule="auto"/>
+      </w:pPr>
+      <w:r>
+        <w:t xml:space="preserve">A la hora de crear, cambiar, actualizar, compartir y eliminar archivos del proyecto utilizaremos </w:t>
+      </w:r>
+      <w:r>
+        <w:rPr>
+          <w:b/>
+          <w:bCs/>
+        </w:rPr>
+        <w:t xml:space="preserve">Git / </w:t>
+      </w:r>
+      <w:proofErr w:type="spellStart"/>
+      <w:r>
+        <w:rPr>
+          <w:b/>
+          <w:bCs/>
+        </w:rPr>
+        <w:t>Github</w:t>
+      </w:r>
+      <w:proofErr w:type="spellEnd"/>
+      <w:r>
+        <w:rPr>
+          <w:b/>
+          <w:bCs/>
+        </w:rPr>
+        <w:t>.</w:t>
+      </w:r>
+      <w:r>
+        <w:rPr>
+          <w:noProof/>
+        </w:rPr>
+        <w:t xml:space="preserve"> </w:t>
+      </w:r>
+      <w:r>
+        <w:rPr>
+          <w:noProof/>
+        </w:rPr>
+        <w:drawing>
+          <wp:inline distT="0" distB="0" distL="0" distR="0" wp14:anchorId="695B72FD" wp14:editId="3E6E6FC4">
+            <wp:extent cx="5485773" cy="4398010"/>
+            <wp:effectExtent l="0" t="0" r="635" b="2540"/>
+            <wp:docPr id="1135533537" name="Imagen 6"/>
+            <wp:cNvGraphicFramePr>
+              <a:graphicFrameLocks xmlns:a="http://schemas.openxmlformats.org/drawingml/2006/main" noChangeAspect="1"/>
+            </wp:cNvGraphicFramePr>
+            <a:graphic xmlns:a="http://schemas.openxmlformats.org/drawingml/2006/main">
+              <a:graphicData uri="http://schemas.openxmlformats.org/drawingml/2006/picture">
+                <pic:pic xmlns:pic="http://schemas.openxmlformats.org/drawingml/2006/picture">
+                  <pic:nvPicPr>
+                    <pic:cNvPr id="1135533537" name="Imagen 1135533537"/>
+                    <pic:cNvPicPr/>
+                  </pic:nvPicPr>
+                  <pic:blipFill>
+                    <a:blip r:embed="rId8" cstate="print">
+                      <a:extLst>
+                        <a:ext uri="{28A0092B-C50C-407E-A947-70E740481C1C}">
+                          <a14:useLocalDpi xmlns:a14="http://schemas.microsoft.com/office/drawing/2010/main" val="0"/>
+                        </a:ext>
+                      </a:extLst>
+                    </a:blip>
+                    <a:stretch>
+                      <a:fillRect/>
+                    </a:stretch>
+                  </pic:blipFill>
+                  <pic:spPr>
+                    <a:xfrm>
+                      <a:off x="0" y="0"/>
+                      <a:ext cx="5492338" cy="4403273"/>
+                    </a:xfrm>
+                    <a:prstGeom prst="rect">
+                      <a:avLst/>
+                    </a:prstGeom>
+                  </pic:spPr>
+                </pic:pic>
+              </a:graphicData>
+            </a:graphic>
+          </wp:inline>
+        </w:drawing>
+      </w:r>
+    </w:p>
+    <w:p>
+      <w:pPr>
+        <w:spacing w:line="360" w:lineRule="auto"/>
+        <w:jc w:val="both"/>
+      </w:pPr>
+    </w:p>
+    <w:p>
+      <w:pPr>
+        <w:spacing w:line="360" w:lineRule="auto"/>
+        <w:jc w:val="both"/>
+      </w:pPr>
+      <w:r>
+        <w:t>Aquí me encuentro creando el repositorio principal en mi maquina virtual de Arch Linux.</w:t>
+      </w:r>
+    </w:p>
+    <w:p>
+      <w:pPr>
+        <w:spacing w:line="360" w:lineRule="auto"/>
+        <w:jc w:val="both"/>
+      </w:pPr>
+      <w:r>
+        <w:t>El uso de Git es crucial en el desarrollo de grandes proyectos, ya sea para compartirlos con la comunidad, como para manejo de versiones. En nuestro caso, lo utilizaremos para poder compartir los archivos e irlos subiendo a un mismo lugar, además de poder mostrar al mundo el trabajo que estamos haciendo.</w:t>
+      </w:r>
+    </w:p>
+    <w:p>
+      <w:pPr>
+        <w:spacing w:line="360" w:lineRule="auto"/>
+        <w:jc w:val="both"/>
+        <w:rPr>
+          <w:sz w:val="48"/>
+          <w:szCs w:val="48"/>
+        </w:rPr>
+      </w:pPr>
+      <w:r>
+        <w:rPr>
+          <w:sz w:val="48"/>
+          <w:szCs w:val="48"/>
+        </w:rPr>
+        <w:lastRenderedPageBreak/>
+        <w:t>2026 / 01 / 05</w:t>
+      </w:r>
+    </w:p>
+    <w:p>
+      <w:pPr>
+        <w:pStyle w:val="Subttulo"/>
+        <w:spacing w:line="360" w:lineRule="auto"/>
+        <w:jc w:val="both"/>
+      </w:pPr>
+      <w:r>
+        <w:t>Organización del Proyecto</w:t>
+      </w:r>
+    </w:p>
+    <w:p>
+      <w:pPr>
+        <w:spacing w:line="360" w:lineRule="auto"/>
+        <w:jc w:val="both"/>
+      </w:pPr>
+      <w:r>
+        <w:t>Iniciando el segundo día, nos damos cuenta de que empezamos a construir el proyecto SIN una organización específica, ni cumpliendo cierto protocolo. Intuimos que debe haber algún tipo de protocolo que nos indique las fases en las que debemos desarrollar el proyecto. Nuestra tarea es investigar acerca de esto.</w:t>
+      </w:r>
+    </w:p>
+    <w:p>
+      <w:pPr>
+        <w:pStyle w:val="Subttulo"/>
+        <w:spacing w:line="360" w:lineRule="auto"/>
+        <w:jc w:val="both"/>
+      </w:pPr>
+      <w:r>
+        <w:t>Fases de un Proyecto web</w:t>
+      </w:r>
+    </w:p>
+    <w:p>
+      <w:pPr>
+        <w:spacing w:line="360" w:lineRule="auto"/>
+      </w:pPr>
+      <w:r>
+        <w:t xml:space="preserve">Como habíamos intuido en el inicio, estas fases existen, y si bien es medio una obviedad su estructura, no está de </w:t>
+      </w:r>
+      <w:proofErr w:type="spellStart"/>
+      <w:r>
+        <w:t>mas</w:t>
+      </w:r>
+      <w:proofErr w:type="spellEnd"/>
+      <w:r>
+        <w:t xml:space="preserve"> repasarlas: </w:t>
+      </w:r>
+      <w:r>
+        <w:br/>
+      </w:r>
+    </w:p>
+    <w:p>
+      <w:pPr>
+        <w:pStyle w:val="Prrafodelista"/>
+        <w:numPr>
+          <w:ilvl w:val="0"/>
+          <w:numId w:val="5"/>
+        </w:numPr>
+        <w:spacing w:line="360" w:lineRule="auto"/>
+        <w:jc w:val="both"/>
+      </w:pPr>
+      <w:r>
+        <w:rPr>
+          <w:b/>
+          <w:bCs/>
+        </w:rPr>
+        <w:t>Investigación y Estrategia</w:t>
+      </w:r>
+      <w:r>
+        <w:t xml:space="preserve">: Definir objetivos, público y funcionalidades clave. Esto medio que ya lo hemos hecho, determinando los objetivos de la Aplicación y a que público será dirigido. No obstante, nos queda determinar las funcionalidades clave, que desarrollaremos </w:t>
+      </w:r>
+      <w:proofErr w:type="spellStart"/>
+      <w:r>
+        <w:t>mas</w:t>
+      </w:r>
+      <w:proofErr w:type="spellEnd"/>
+      <w:r>
+        <w:t xml:space="preserve"> adelante.</w:t>
+      </w:r>
+    </w:p>
+    <w:p>
+      <w:pPr>
+        <w:pStyle w:val="Prrafodelista"/>
+        <w:numPr>
+          <w:ilvl w:val="0"/>
+          <w:numId w:val="5"/>
+        </w:numPr>
+        <w:spacing w:line="360" w:lineRule="auto"/>
+        <w:jc w:val="both"/>
+      </w:pPr>
+      <w:r>
+        <w:rPr>
+          <w:b/>
+          <w:bCs/>
+        </w:rPr>
+        <w:t>Planificación</w:t>
+      </w:r>
+      <w:r>
+        <w:t xml:space="preserve">: Teniendo la investigación concluida, pasamos a la fase de Planificación, que consta en crear un plan detallado acerca de las tareas, recursos, cronogramas y presupuesto que nos conllevará el proyecto. </w:t>
+      </w:r>
+    </w:p>
+    <w:p>
+      <w:pPr>
+        <w:pStyle w:val="Prrafodelista"/>
+        <w:numPr>
+          <w:ilvl w:val="0"/>
+          <w:numId w:val="5"/>
+        </w:numPr>
+        <w:spacing w:line="360" w:lineRule="auto"/>
+        <w:jc w:val="both"/>
+      </w:pPr>
+      <w:r>
+        <w:t xml:space="preserve"> </w:t>
+      </w:r>
+      <w:r>
+        <w:rPr>
+          <w:b/>
+          <w:bCs/>
+        </w:rPr>
+        <w:t xml:space="preserve">Diseño: </w:t>
+      </w:r>
+      <w:r>
+        <w:t xml:space="preserve">En esta etapa, creamos la </w:t>
+      </w:r>
+      <w:r>
+        <w:rPr>
+          <w:i/>
+          <w:iCs/>
+        </w:rPr>
+        <w:t>Experiencia de Usuario</w:t>
+      </w:r>
+      <w:r>
+        <w:rPr>
+          <w:i/>
+          <w:iCs/>
+        </w:rPr>
+        <w:t xml:space="preserve"> </w:t>
+      </w:r>
+      <w:r>
+        <w:t>(UX)</w:t>
+      </w:r>
+      <w:r>
+        <w:t>,</w:t>
+      </w:r>
+      <w:r>
+        <w:t xml:space="preserve"> los prototipos y diseños visuales. Aquí definimos lo que será la vista de nuestra </w:t>
+      </w:r>
+      <w:proofErr w:type="spellStart"/>
+      <w:r>
+        <w:t>pagina</w:t>
+      </w:r>
+      <w:proofErr w:type="spellEnd"/>
+      <w:r>
+        <w:t>, cual será nuestra experiencia a la hora de utilizarla, y como se verá.</w:t>
+      </w:r>
+    </w:p>
+    <w:p>
+      <w:pPr>
+        <w:pStyle w:val="Prrafodelista"/>
+        <w:numPr>
+          <w:ilvl w:val="0"/>
+          <w:numId w:val="5"/>
+        </w:numPr>
+        <w:spacing w:line="360" w:lineRule="auto"/>
+        <w:jc w:val="both"/>
+      </w:pPr>
+      <w:r>
+        <w:rPr>
+          <w:b/>
+          <w:bCs/>
+        </w:rPr>
+        <w:t xml:space="preserve">Desarrollo: </w:t>
+      </w:r>
+      <w:r>
+        <w:t>Consta en pasar todas las ideas, diseños y prototipos creado al código. El código deberá responder a lo pensado y requerido en las fases anteriores.</w:t>
+      </w:r>
+    </w:p>
+    <w:p>
+      <w:pPr>
+        <w:pStyle w:val="Prrafodelista"/>
+        <w:numPr>
+          <w:ilvl w:val="0"/>
+          <w:numId w:val="5"/>
+        </w:numPr>
+        <w:spacing w:line="360" w:lineRule="auto"/>
+        <w:jc w:val="both"/>
+      </w:pPr>
+      <w:r>
+        <w:rPr>
+          <w:b/>
+          <w:bCs/>
+        </w:rPr>
+        <w:t>Lanzamiento:</w:t>
+      </w:r>
+      <w:r>
+        <w:t xml:space="preserve"> Es la parte en la cual desplegamos el sitio en producción. Intuimos que aquí será la parte en la cual debemos concluir con la documentación, ya que es la parte en la cual se considera que el proyecto se termina.</w:t>
+      </w:r>
+    </w:p>
+    <w:p>
+      <w:pPr>
+        <w:pStyle w:val="Prrafodelista"/>
+        <w:numPr>
+          <w:ilvl w:val="0"/>
+          <w:numId w:val="5"/>
+        </w:numPr>
+        <w:spacing w:line="360" w:lineRule="auto"/>
+        <w:jc w:val="both"/>
+      </w:pPr>
+      <w:r>
+        <w:rPr>
+          <w:b/>
+          <w:bCs/>
+        </w:rPr>
+        <w:lastRenderedPageBreak/>
+        <w:t>Seguimiento y Mantenimiento:</w:t>
+      </w:r>
+      <w:r>
+        <w:t xml:space="preserve"> Es la fase en la cual “finaliza” el proyecto, ya que esta se basa en el monitoreo del programa, y un futuro desarrollo de actualizaciones y optimizaciones continuas del código.</w:t>
+      </w:r>
+    </w:p>
+    <w:p>
+      <w:pPr>
+        <w:spacing w:line="360" w:lineRule="auto"/>
+      </w:pPr>
+      <w:r>
+        <w:t>Teniendo definidas las Fases del Proyecto, podemos proceder a:</w:t>
+      </w:r>
+    </w:p>
+    <w:p>
+      <w:pPr>
+        <w:pStyle w:val="Subttulo"/>
+        <w:spacing w:line="360" w:lineRule="auto"/>
+      </w:pPr>
+      <w:r>
+        <w:t>Estructura de Directorios del Proyecto</w:t>
+      </w:r>
+    </w:p>
+    <w:p>
+      <w:pPr>
+        <w:spacing w:line="360" w:lineRule="auto"/>
+      </w:pPr>
+      <w:r>
+        <w:t>Es importante la forma en la cual estructuramos las carpetas/archivos del proyecto en cuestión, ya que de cierta forma estamos indicando COMO está distribuida nuestra aplicación. Investigamos acerca de esto, y encontramos varias opciones:</w:t>
+      </w:r>
+    </w:p>
+    <w:p>
+      <w:pPr>
+        <w:spacing w:line="360" w:lineRule="auto"/>
+      </w:pPr>
+    </w:p>
+    <w:p>
+      <w:pPr>
+        <w:spacing w:line="360" w:lineRule="auto"/>
+      </w:pPr>
+    </w:p>
+    <w:p>
+      <w:pPr>
+        <w:spacing w:line="360" w:lineRule="auto"/>
+      </w:pPr>
+    </w:p>
+    <w:p>
+      <w:pPr>
+        <w:spacing w:line="360" w:lineRule="auto"/>
+      </w:pPr>
+    </w:p>
+    <w:p>
+      <w:pPr>
+        <w:pStyle w:val="Subttulo"/>
+        <w:spacing w:line="360" w:lineRule="auto"/>
+      </w:pPr>
+      <w:r>
+        <w:t xml:space="preserve">GitHub </w:t>
+      </w:r>
+      <w:proofErr w:type="spellStart"/>
+      <w:r>
+        <w:t>Repository</w:t>
+      </w:r>
+      <w:proofErr w:type="spellEnd"/>
+      <w:r>
+        <w:t xml:space="preserve"> </w:t>
+      </w:r>
+      <w:proofErr w:type="spellStart"/>
+      <w:r>
+        <w:t>Structure</w:t>
+      </w:r>
+      <w:proofErr w:type="spellEnd"/>
+    </w:p>
+    <w:p>
+      <w:pPr>
+        <w:spacing w:line="360" w:lineRule="auto"/>
+      </w:pPr>
+      <w:r>
+        <w:rPr>
+          <w:noProof/>
+        </w:rPr>
+        <w:drawing>
+          <wp:inline distT="0" distB="0" distL="0" distR="0" wp14:anchorId="173C6C29" wp14:editId="444DCAE5">
+            <wp:extent cx="5400040" cy="2776220"/>
+            <wp:effectExtent l="0" t="0" r="0" b="5080"/>
+            <wp:docPr id="835405077" name="Imagen 6"/>
+            <wp:cNvGraphicFramePr>
+              <a:graphicFrameLocks xmlns:a="http://schemas.openxmlformats.org/drawingml/2006/main" noChangeAspect="1"/>
+            </wp:cNvGraphicFramePr>
+            <a:graphic xmlns:a="http://schemas.openxmlformats.org/drawingml/2006/main">
+              <a:graphicData uri="http://schemas.openxmlformats.org/drawingml/2006/picture">
+                <pic:pic xmlns:pic="http://schemas.openxmlformats.org/drawingml/2006/picture">
+                  <pic:nvPicPr>
+                    <pic:cNvPr id="835405077" name="Imagen 835405077"/>
+                    <pic:cNvPicPr/>
+                  </pic:nvPicPr>
+                  <pic:blipFill>
+                    <a:blip r:embed="rId9">
+                      <a:extLst>
+                        <a:ext uri="{28A0092B-C50C-407E-A947-70E740481C1C}">
+                          <a14:useLocalDpi xmlns:a14="http://schemas.microsoft.com/office/drawing/2010/main" val="0"/>
+                        </a:ext>
+                      </a:extLst>
+                    </a:blip>
+                    <a:stretch>
+                      <a:fillRect/>
+                    </a:stretch>
+                  </pic:blipFill>
+                  <pic:spPr>
+                    <a:xfrm>
+                      <a:off x="0" y="0"/>
+                      <a:ext cx="5400040" cy="2776220"/>
+                    </a:xfrm>
+                    <a:prstGeom prst="rect">
+                      <a:avLst/>
+                    </a:prstGeom>
+                  </pic:spPr>
+                </pic:pic>
+              </a:graphicData>
+            </a:graphic>
+          </wp:inline>
+        </w:drawing>
+      </w:r>
+    </w:p>
+    <w:p>
+      <w:pPr>
+        <w:spacing w:line="360" w:lineRule="auto"/>
+      </w:pPr>
+      <w:r>
+        <w:t xml:space="preserve">Esta es una estructura bastante común en los repositorios de </w:t>
+      </w:r>
+      <w:proofErr w:type="spellStart"/>
+      <w:r>
+        <w:t>Github</w:t>
+      </w:r>
+      <w:proofErr w:type="spellEnd"/>
+      <w:r>
+        <w:t>. Consta de:</w:t>
+      </w:r>
+    </w:p>
+    <w:p>
+      <w:pPr>
+        <w:pStyle w:val="Prrafodelista"/>
+        <w:numPr>
+          <w:ilvl w:val="0"/>
+          <w:numId w:val="6"/>
+        </w:numPr>
+        <w:spacing w:line="360" w:lineRule="auto"/>
+      </w:pPr>
+      <w:r>
+        <w:rPr>
+          <w:b/>
+          <w:bCs/>
+        </w:rPr>
+        <w:t>Carpeta .</w:t>
+      </w:r>
+      <w:proofErr w:type="spellStart"/>
+      <w:r>
+        <w:rPr>
+          <w:b/>
+          <w:bCs/>
+        </w:rPr>
+        <w:t>config</w:t>
+      </w:r>
+      <w:proofErr w:type="spellEnd"/>
+      <w:r>
+        <w:t>: Contiene las configuraciones del entorno local.</w:t>
+      </w:r>
+    </w:p>
+    <w:p>
+      <w:pPr>
+        <w:pStyle w:val="Prrafodelista"/>
+        <w:numPr>
+          <w:ilvl w:val="0"/>
+          <w:numId w:val="6"/>
+        </w:numPr>
+        <w:spacing w:line="360" w:lineRule="auto"/>
+      </w:pPr>
+      <w:r>
+        <w:rPr>
+          <w:b/>
+          <w:bCs/>
+        </w:rPr>
+        <w:lastRenderedPageBreak/>
+        <w:t xml:space="preserve">Carpeta </w:t>
+      </w:r>
+      <w:proofErr w:type="spellStart"/>
+      <w:r>
+        <w:rPr>
+          <w:b/>
+          <w:bCs/>
+        </w:rPr>
+        <w:t>build</w:t>
+      </w:r>
+      <w:proofErr w:type="spellEnd"/>
+      <w:r>
+        <w:t xml:space="preserve">: </w:t>
+      </w:r>
+      <w:proofErr w:type="spellStart"/>
+      <w:r>
+        <w:t>Aca</w:t>
+      </w:r>
+      <w:proofErr w:type="spellEnd"/>
+      <w:r>
+        <w:t xml:space="preserve"> van a ir los scripts relacionados a la construcción del </w:t>
+      </w:r>
+      <w:proofErr w:type="gramStart"/>
+      <w:r>
+        <w:t>proyecto(</w:t>
+      </w:r>
+      <w:proofErr w:type="spellStart"/>
+      <w:proofErr w:type="gramEnd"/>
+      <w:r>
+        <w:t>Bash</w:t>
+      </w:r>
+      <w:proofErr w:type="spellEnd"/>
+      <w:r>
+        <w:t xml:space="preserve">, Docker </w:t>
+      </w:r>
+      <w:proofErr w:type="spellStart"/>
+      <w:r>
+        <w:t>Compose</w:t>
+      </w:r>
+      <w:proofErr w:type="spellEnd"/>
+      <w:r>
+        <w:t>)</w:t>
+      </w:r>
+    </w:p>
+    <w:p>
+      <w:pPr>
+        <w:pStyle w:val="Prrafodelista"/>
+        <w:numPr>
+          <w:ilvl w:val="0"/>
+          <w:numId w:val="6"/>
+        </w:numPr>
+        <w:spacing w:line="360" w:lineRule="auto"/>
+      </w:pPr>
+      <w:r>
+        <w:rPr>
+          <w:b/>
+          <w:bCs/>
+        </w:rPr>
+        <w:t xml:space="preserve">Carpeta </w:t>
+      </w:r>
+      <w:proofErr w:type="spellStart"/>
+      <w:r>
+        <w:rPr>
+          <w:b/>
+          <w:bCs/>
+        </w:rPr>
+        <w:t>dep</w:t>
+      </w:r>
+      <w:proofErr w:type="spellEnd"/>
+      <w:r>
+        <w:t>: En esta carpeta van a ir todas las dependencias que hay que instalar.</w:t>
+      </w:r>
+    </w:p>
+    <w:p>
+      <w:pPr>
+        <w:pStyle w:val="Prrafodelista"/>
+        <w:numPr>
+          <w:ilvl w:val="0"/>
+          <w:numId w:val="6"/>
+        </w:numPr>
+        <w:spacing w:line="360" w:lineRule="auto"/>
+      </w:pPr>
+      <w:r>
+        <w:rPr>
+          <w:b/>
+          <w:bCs/>
+        </w:rPr>
+        <w:t xml:space="preserve">Carpeta </w:t>
+      </w:r>
+      <w:proofErr w:type="spellStart"/>
+      <w:r>
+        <w:rPr>
+          <w:b/>
+          <w:bCs/>
+        </w:rPr>
+        <w:t>doc</w:t>
+      </w:r>
+      <w:proofErr w:type="spellEnd"/>
+      <w:r>
+        <w:t>: Carpeta en la que va la documentación del proyecto.</w:t>
+      </w:r>
+    </w:p>
+    <w:p>
+      <w:pPr>
+        <w:pStyle w:val="Prrafodelista"/>
+        <w:numPr>
+          <w:ilvl w:val="0"/>
+          <w:numId w:val="6"/>
+        </w:numPr>
+        <w:spacing w:line="360" w:lineRule="auto"/>
+      </w:pPr>
+      <w:r>
+        <w:rPr>
+          <w:b/>
+          <w:bCs/>
+        </w:rPr>
+        <w:t>Carpeta</w:t>
+      </w:r>
+      <w:r>
+        <w:rPr>
+          <w:b/>
+          <w:bCs/>
+        </w:rPr>
+        <w:t xml:space="preserve"> res</w:t>
+      </w:r>
+      <w:r>
+        <w:t>: Acá irían los recursos</w:t>
+      </w:r>
+      <w:r>
+        <w:t xml:space="preserve"> estáticos de nuestro proyecto, como pueden ser imágenes.</w:t>
+      </w:r>
+    </w:p>
+    <w:p>
+      <w:pPr>
+        <w:pStyle w:val="Prrafodelista"/>
+        <w:numPr>
+          <w:ilvl w:val="0"/>
+          <w:numId w:val="6"/>
+        </w:numPr>
+        <w:spacing w:line="360" w:lineRule="auto"/>
+      </w:pPr>
+      <w:r>
+        <w:rPr>
+          <w:b/>
+          <w:bCs/>
+        </w:rPr>
+        <w:t xml:space="preserve">Carpeta </w:t>
+      </w:r>
+      <w:proofErr w:type="spellStart"/>
+      <w:r>
+        <w:rPr>
+          <w:b/>
+          <w:bCs/>
+        </w:rPr>
+        <w:t>samples</w:t>
+      </w:r>
+      <w:proofErr w:type="spellEnd"/>
+      <w:r>
+        <w:t>: Contiene las muestras y código que acompañe la documentación.</w:t>
+      </w:r>
+    </w:p>
+    <w:p>
+      <w:pPr>
+        <w:pStyle w:val="Prrafodelista"/>
+        <w:numPr>
+          <w:ilvl w:val="0"/>
+          <w:numId w:val="6"/>
+        </w:numPr>
+        <w:spacing w:line="360" w:lineRule="auto"/>
+      </w:pPr>
+      <w:r>
+        <w:rPr>
+          <w:b/>
+          <w:bCs/>
+        </w:rPr>
+        <w:t>Carpeta Tools</w:t>
+      </w:r>
+      <w:r>
+        <w:t>: Es conveniente su uso, ya que contiene las herramientas que automatizan tareas en nuestro proyecto. Usualmente contiene documentos .</w:t>
+      </w:r>
+      <w:proofErr w:type="spellStart"/>
+      <w:r>
+        <w:t>sh</w:t>
+      </w:r>
+      <w:proofErr w:type="spellEnd"/>
+      <w:r>
+        <w:t xml:space="preserve"> o .</w:t>
+      </w:r>
+      <w:proofErr w:type="spellStart"/>
+      <w:r>
+        <w:t>cmd</w:t>
+      </w:r>
+      <w:proofErr w:type="spellEnd"/>
+      <w:r>
+        <w:t>, por ejemplo.</w:t>
+      </w:r>
+    </w:p>
+    <w:p>
+      <w:pPr>
+        <w:pStyle w:val="Prrafodelista"/>
+        <w:numPr>
+          <w:ilvl w:val="0"/>
+          <w:numId w:val="6"/>
+        </w:numPr>
+        <w:spacing w:line="360" w:lineRule="auto"/>
+      </w:pPr>
+      <w:r>
+        <w:rPr>
+          <w:b/>
+          <w:bCs/>
+        </w:rPr>
+        <w:t>Carpeta Test</w:t>
+      </w:r>
+      <w:r>
+        <w:t>: Acá van todas las pruebas que se hagan en el proyecto, como la integración de alguna funcionalidad, por ejemplo. Sirve para no romper todo el código al crear nuevas cosas que pueden fallar.</w:t>
+      </w:r>
+    </w:p>
+    <w:p>
+      <w:pPr>
+        <w:pStyle w:val="Prrafodelista"/>
+        <w:numPr>
+          <w:ilvl w:val="0"/>
+          <w:numId w:val="6"/>
+        </w:numPr>
+        <w:spacing w:line="360" w:lineRule="auto"/>
+      </w:pPr>
+      <w:r>
+        <w:rPr>
+          <w:b/>
+          <w:bCs/>
+        </w:rPr>
+        <w:t xml:space="preserve">Carpeta </w:t>
+      </w:r>
+      <w:proofErr w:type="spellStart"/>
+      <w:r>
+        <w:rPr>
+          <w:b/>
+          <w:bCs/>
+        </w:rPr>
+        <w:t>src</w:t>
+      </w:r>
+      <w:proofErr w:type="spellEnd"/>
+      <w:r>
+        <w:t xml:space="preserve">: Carpeta principal que contiene TODO el código fuente del proyecto. </w:t>
+      </w:r>
+    </w:p>
+    <w:p>
+      <w:pPr>
+        <w:spacing w:line="360" w:lineRule="auto"/>
+      </w:pPr>
+      <w:r>
+        <w:t xml:space="preserve">Esta estructura si bien tiene cosas interesantes, </w:t>
+      </w:r>
+      <w:proofErr w:type="spellStart"/>
+      <w:r>
+        <w:t>mas</w:t>
+      </w:r>
+      <w:proofErr w:type="spellEnd"/>
+      <w:r>
+        <w:t xml:space="preserve"> que nada es </w:t>
+      </w:r>
+      <w:proofErr w:type="gramStart"/>
+      <w:r>
+        <w:t>utilizada</w:t>
+      </w:r>
+      <w:proofErr w:type="gramEnd"/>
+      <w:r>
+        <w:t xml:space="preserve"> en Repositorios de </w:t>
+      </w:r>
+      <w:proofErr w:type="spellStart"/>
+      <w:r>
+        <w:t>Github</w:t>
+      </w:r>
+      <w:proofErr w:type="spellEnd"/>
+      <w:r>
+        <w:t>. A nosotros nos importa un esquema el cual divida correctamente nuestro código, con la documentación, y algunos scripts/comandos que puedan ser de utilidad para aquellos que sigan con el proyecto. Sin embargo, creo que hay algunas cosas de esta distribución para destacar e inculcar en la nuestra.</w:t>
+      </w:r>
+    </w:p>
+    <w:p>
+      <w:pPr>
+        <w:pStyle w:val="Subttulo"/>
+        <w:spacing w:line="360" w:lineRule="auto"/>
+      </w:pPr>
+      <w:r>
+        <w:t xml:space="preserve">Repo </w:t>
+      </w:r>
+      <w:proofErr w:type="spellStart"/>
+      <w:r>
+        <w:t>NodeBestPractices</w:t>
+      </w:r>
+      <w:proofErr w:type="spellEnd"/>
+    </w:p>
+    <w:p>
+      <w:pPr>
+        <w:spacing w:line="360" w:lineRule="auto"/>
+      </w:pPr>
+      <w:r>
+        <w:t xml:space="preserve">Existe un repositorio en el cual la comunidad de </w:t>
+      </w:r>
+      <w:proofErr w:type="spellStart"/>
+      <w:r>
+        <w:t>Node</w:t>
+      </w:r>
+      <w:proofErr w:type="spellEnd"/>
+      <w:r>
+        <w:t xml:space="preserve"> va subiendo las mejores prácticas a la hora de manejar un proyecto con esta tecnología.</w:t>
+      </w:r>
+    </w:p>
+    <w:p>
+      <w:pPr>
+        <w:spacing w:line="360" w:lineRule="auto"/>
+      </w:pPr>
+      <w:r>
+        <w:rPr>
+          <w:noProof/>
+        </w:rPr>
+        <w:lastRenderedPageBreak/>
+        <w:drawing>
+          <wp:inline distT="0" distB="0" distL="0" distR="0" wp14:anchorId="74C6184A" wp14:editId="5EFF37B5">
+            <wp:extent cx="5400040" cy="3717925"/>
+            <wp:effectExtent l="0" t="0" r="0" b="0"/>
+            <wp:docPr id="1738500033" name="Imagen 7"/>
+            <wp:cNvGraphicFramePr>
+              <a:graphicFrameLocks xmlns:a="http://schemas.openxmlformats.org/drawingml/2006/main" noChangeAspect="1"/>
+            </wp:cNvGraphicFramePr>
+            <a:graphic xmlns:a="http://schemas.openxmlformats.org/drawingml/2006/main">
+              <a:graphicData uri="http://schemas.openxmlformats.org/drawingml/2006/picture">
+                <pic:pic xmlns:pic="http://schemas.openxmlformats.org/drawingml/2006/picture">
+                  <pic:nvPicPr>
+                    <pic:cNvPr id="1738500033" name="Imagen 1738500033"/>
+                    <pic:cNvPicPr/>
+                  </pic:nvPicPr>
+                  <pic:blipFill>
+                    <a:blip r:embed="rId10" cstate="print">
+                      <a:extLst>
+                        <a:ext uri="{28A0092B-C50C-407E-A947-70E740481C1C}">
+                          <a14:useLocalDpi xmlns:a14="http://schemas.microsoft.com/office/drawing/2010/main" val="0"/>
+                        </a:ext>
+                      </a:extLst>
+                    </a:blip>
+                    <a:stretch>
+                      <a:fillRect/>
+                    </a:stretch>
+                  </pic:blipFill>
+                  <pic:spPr>
+                    <a:xfrm>
+                      <a:off x="0" y="0"/>
+                      <a:ext cx="5400040" cy="3717925"/>
+                    </a:xfrm>
+                    <a:prstGeom prst="rect">
+                      <a:avLst/>
+                    </a:prstGeom>
+                  </pic:spPr>
+                </pic:pic>
+              </a:graphicData>
+            </a:graphic>
+          </wp:inline>
+        </w:drawing>
+      </w:r>
+    </w:p>
+    <w:p>
+      <w:pPr>
+        <w:spacing w:line="360" w:lineRule="auto"/>
+      </w:pPr>
+      <w:r>
+        <w:t>En este repositorio hay una sección en la cual nos dan conceptos técnicos para tener en cuenta a la hora de estructurar nuestro proyecto.</w:t>
+      </w:r>
+    </w:p>
+    <w:p>
+      <w:pPr>
+        <w:rPr>
+          <w:rStyle w:val="nfasis"/>
+        </w:rPr>
+      </w:pPr>
+      <w:r>
+        <w:t>https://github.com/goldbergyoni/nodebestpractices/tree/spanish-translation</w:t>
+      </w:r>
+    </w:p>
+    <w:p>
+      <w:pPr>
+        <w:spacing w:line="360" w:lineRule="auto"/>
+      </w:pPr>
+      <w:r>
+        <w:t xml:space="preserve">Sin entrar en tantos detalles </w:t>
+      </w:r>
+      <w:proofErr w:type="gramStart"/>
+      <w:r>
+        <w:t>técnicos(</w:t>
+      </w:r>
+      <w:proofErr w:type="gramEnd"/>
+      <w:r>
+        <w:t>los cuales serán profundizados en otros documentos), vamos a recalcar algunos conceptos que rescatamos de este gran repositorio:</w:t>
+      </w:r>
+    </w:p>
+    <w:p>
+      <w:pPr>
+        <w:pStyle w:val="Prrafodelista"/>
+        <w:numPr>
+          <w:ilvl w:val="0"/>
+          <w:numId w:val="7"/>
+        </w:numPr>
+        <w:spacing w:line="360" w:lineRule="auto"/>
+      </w:pPr>
+      <w:proofErr w:type="spellStart"/>
+      <w:r>
+        <w:t>Componentización</w:t>
+      </w:r>
+      <w:proofErr w:type="spellEnd"/>
+      <w:r>
+        <w:t xml:space="preserve"> del código: </w:t>
+      </w:r>
+      <w:r>
+        <w:t xml:space="preserve">Crear un software grande, con muchas dependencias, es totalmente inconveniente en todo sentido. Tanto como por su complejidad a la hora de leerlo, modificarlo, e incluso escalarlo, ya que se hace difícil de leer hasta por los Ingenieros </w:t>
+      </w:r>
+      <w:proofErr w:type="spellStart"/>
+      <w:r>
+        <w:t>mas</w:t>
+      </w:r>
+      <w:proofErr w:type="spellEnd"/>
+      <w:r>
+        <w:t xml:space="preserve"> experimentados en la materia. La solución a esto sería crear software </w:t>
+      </w:r>
+      <w:proofErr w:type="spellStart"/>
+      <w:r>
+        <w:t>mas</w:t>
+      </w:r>
+      <w:proofErr w:type="spellEnd"/>
+      <w:r>
+        <w:t xml:space="preserve"> pequeño, dividiendo el total en componentes autocontenidos, que no compartan archivos con otros, cada uno de los cuales constituye un pequeño grupo de archivos, </w:t>
+      </w:r>
+      <w:proofErr w:type="spellStart"/>
+      <w:r>
+        <w:t>tambien</w:t>
+      </w:r>
+      <w:proofErr w:type="spellEnd"/>
+      <w:r>
+        <w:t xml:space="preserve"> llamado “Microservicio”.</w:t>
+      </w:r>
+    </w:p>
+    <w:p>
+      <w:pPr>
+        <w:pStyle w:val="Subttulo"/>
+        <w:spacing w:line="360" w:lineRule="auto"/>
+      </w:pPr>
+      <w:r>
+        <w:t>Conclusión: Estructura de Proyecto</w:t>
+      </w:r>
+    </w:p>
+    <w:p>
+      <w:pPr>
+        <w:spacing w:line="360" w:lineRule="auto"/>
+      </w:pPr>
+      <w:r>
+        <w:t>Utilizaremos la Estructura de los Repositorios de GitHub, aunque haremos algunos cambios.</w:t>
+      </w:r>
+    </w:p>
+    <w:p>
+      <w:pPr>
+        <w:spacing w:line="360" w:lineRule="auto"/>
+      </w:pPr>
+    </w:p>
+    <w:p>
+      <w:pPr>
+        <w:pStyle w:val="Prrafodelista"/>
+        <w:numPr>
+          <w:ilvl w:val="0"/>
+          <w:numId w:val="8"/>
+        </w:numPr>
+        <w:spacing w:line="360" w:lineRule="auto"/>
+        <w:rPr>
+          <w:b/>
+          <w:bCs/>
+        </w:rPr>
+      </w:pPr>
+      <w:r>
+        <w:rPr>
+          <w:b/>
+          <w:bCs/>
+        </w:rPr>
+        <w:t>Carpeta res</w:t>
+      </w:r>
+    </w:p>
+    <w:p>
+      <w:pPr>
+        <w:pStyle w:val="Prrafodelista"/>
+        <w:numPr>
+          <w:ilvl w:val="0"/>
+          <w:numId w:val="8"/>
+        </w:numPr>
+        <w:spacing w:line="360" w:lineRule="auto"/>
+        <w:rPr>
+          <w:b/>
+          <w:bCs/>
+        </w:rPr>
+      </w:pPr>
+      <w:r>
+        <w:rPr>
+          <w:b/>
+          <w:bCs/>
+        </w:rPr>
+        <w:t xml:space="preserve">Carpeta </w:t>
+      </w:r>
+      <w:proofErr w:type="spellStart"/>
+      <w:r>
+        <w:rPr>
+          <w:b/>
+          <w:bCs/>
+        </w:rPr>
+        <w:t>doc</w:t>
+      </w:r>
+      <w:proofErr w:type="spellEnd"/>
+    </w:p>
+    <w:p>
+      <w:pPr>
+        <w:pStyle w:val="Prrafodelista"/>
+        <w:numPr>
+          <w:ilvl w:val="0"/>
+          <w:numId w:val="8"/>
+        </w:numPr>
+        <w:spacing w:line="360" w:lineRule="auto"/>
+        <w:rPr>
+          <w:b/>
+          <w:bCs/>
+        </w:rPr>
+      </w:pPr>
+      <w:r>
+        <w:rPr>
+          <w:b/>
+          <w:bCs/>
+        </w:rPr>
+        <w:t>Carpeta .</w:t>
+      </w:r>
+      <w:proofErr w:type="spellStart"/>
+      <w:r>
+        <w:rPr>
+          <w:b/>
+          <w:bCs/>
+        </w:rPr>
+        <w:t>config</w:t>
+      </w:r>
+      <w:proofErr w:type="spellEnd"/>
+    </w:p>
+    <w:p>
+      <w:pPr>
+        <w:pStyle w:val="Prrafodelista"/>
+        <w:numPr>
+          <w:ilvl w:val="0"/>
+          <w:numId w:val="8"/>
+        </w:numPr>
+        <w:spacing w:line="360" w:lineRule="auto"/>
+        <w:rPr>
+          <w:b/>
+          <w:bCs/>
+        </w:rPr>
+      </w:pPr>
+      <w:r>
+        <w:rPr>
+          <w:b/>
+          <w:bCs/>
+        </w:rPr>
+        <w:t xml:space="preserve">Carpeta </w:t>
+      </w:r>
+      <w:proofErr w:type="spellStart"/>
+      <w:r>
+        <w:rPr>
+          <w:b/>
+          <w:bCs/>
+        </w:rPr>
+        <w:t>src</w:t>
+      </w:r>
+      <w:proofErr w:type="spellEnd"/>
+    </w:p>
+    <w:p>
+      <w:pPr>
+        <w:pStyle w:val="Prrafodelista"/>
+        <w:numPr>
+          <w:ilvl w:val="0"/>
+          <w:numId w:val="8"/>
+        </w:numPr>
+        <w:spacing w:line="360" w:lineRule="auto"/>
+        <w:rPr>
+          <w:b/>
+          <w:bCs/>
+        </w:rPr>
+      </w:pPr>
+      <w:r>
+        <w:rPr>
+          <w:b/>
+          <w:bCs/>
+        </w:rPr>
+        <w:t>Carpeta Test</w:t>
+      </w:r>
+    </w:p>
+    <w:p>
+      <w:pPr>
+        <w:pStyle w:val="Prrafodelista"/>
+        <w:numPr>
+          <w:ilvl w:val="0"/>
+          <w:numId w:val="8"/>
+        </w:numPr>
+        <w:spacing w:line="360" w:lineRule="auto"/>
+        <w:rPr>
+          <w:b/>
+          <w:bCs/>
+        </w:rPr>
+      </w:pPr>
+      <w:r>
+        <w:rPr>
+          <w:b/>
+          <w:bCs/>
+        </w:rPr>
+        <w:t xml:space="preserve">Carpeta </w:t>
+      </w:r>
+      <w:proofErr w:type="spellStart"/>
+      <w:r>
+        <w:rPr>
+          <w:b/>
+          <w:bCs/>
+        </w:rPr>
+        <w:t>dep</w:t>
+      </w:r>
+      <w:proofErr w:type="spellEnd"/>
+    </w:p>
+    <w:p>
+      <w:pPr>
+        <w:pStyle w:val="Prrafodelista"/>
+        <w:numPr>
+          <w:ilvl w:val="0"/>
+          <w:numId w:val="8"/>
+        </w:numPr>
+        <w:spacing w:line="360" w:lineRule="auto"/>
+      </w:pPr>
+      <w:r>
+        <w:rPr>
+          <w:b/>
+          <w:bCs/>
+        </w:rPr>
+        <w:t>Carpeta Tools</w:t>
+      </w:r>
+    </w:p>
+    <w:p>
+      <w:pPr>
+        <w:spacing w:line="360" w:lineRule="auto"/>
+      </w:pPr>
+    </w:p>
     <w:sectPr>
       <w:pgSz w:w="11906" w:h="16838"/>
       <w:pgMar w:top="1417" w:right="1701" w:bottom="1417" w:left="1701" w:header="708" w:footer="708" w:gutter="0"/>
@@ -1952,6 +3140,408 @@
     </w:lvl>
   </w:abstractNum>
   <w:abstractNum w:abstractNumId="1" w15:restartNumberingAfterBreak="0">
+    <w:nsid w:val="07ED2D02"/>
+    <w:multiLevelType w:val="hybridMultilevel"/>
+    <w:tmpl w:val="C3B2FCC0"/>
+    <w:lvl w:ilvl="0" w:tplc="D3E448A2">
+      <w:start w:val="1"/>
+      <w:numFmt w:val="decimal"/>
+      <w:lvlText w:val="%1."/>
+      <w:lvlJc w:val="left"/>
+      <w:pPr>
+        <w:ind w:left="502" w:hanging="360"/>
+      </w:pPr>
+      <w:rPr>
+        <w:b w:val="0"/>
+        <w:bCs w:val="0"/>
+      </w:rPr>
+    </w:lvl>
+    <w:lvl w:ilvl="1" w:tplc="2C0A0019" w:tentative="1">
+      <w:start w:val="1"/>
+      <w:numFmt w:val="lowerLetter"/>
+      <w:lvlText w:val="%2."/>
+      <w:lvlJc w:val="left"/>
+      <w:pPr>
+        <w:ind w:left="1440" w:hanging="360"/>
+      </w:pPr>
+    </w:lvl>
+    <w:lvl w:ilvl="2" w:tplc="2C0A001B" w:tentative="1">
+      <w:start w:val="1"/>
+      <w:numFmt w:val="lowerRoman"/>
+      <w:lvlText w:val="%3."/>
+      <w:lvlJc w:val="right"/>
+      <w:pPr>
+        <w:ind w:left="2160" w:hanging="180"/>
+      </w:pPr>
+    </w:lvl>
+    <w:lvl w:ilvl="3" w:tplc="2C0A000F" w:tentative="1">
+      <w:start w:val="1"/>
+      <w:numFmt w:val="decimal"/>
+      <w:lvlText w:val="%4."/>
+      <w:lvlJc w:val="left"/>
+      <w:pPr>
+        <w:ind w:left="2880" w:hanging="360"/>
+      </w:pPr>
+    </w:lvl>
+    <w:lvl w:ilvl="4" w:tplc="2C0A0019" w:tentative="1">
+      <w:start w:val="1"/>
+      <w:numFmt w:val="lowerLetter"/>
+      <w:lvlText w:val="%5."/>
+      <w:lvlJc w:val="left"/>
+      <w:pPr>
+        <w:ind w:left="3600" w:hanging="360"/>
+      </w:pPr>
+    </w:lvl>
+    <w:lvl w:ilvl="5" w:tplc="2C0A001B" w:tentative="1">
+      <w:start w:val="1"/>
+      <w:numFmt w:val="lowerRoman"/>
+      <w:lvlText w:val="%6."/>
+      <w:lvlJc w:val="right"/>
+      <w:pPr>
+        <w:ind w:left="4320" w:hanging="180"/>
+      </w:pPr>
+    </w:lvl>
+    <w:lvl w:ilvl="6" w:tplc="2C0A000F" w:tentative="1">
+      <w:start w:val="1"/>
+      <w:numFmt w:val="decimal"/>
+      <w:lvlText w:val="%7."/>
+      <w:lvlJc w:val="left"/>
+      <w:pPr>
+        <w:ind w:left="5040" w:hanging="360"/>
+      </w:pPr>
+    </w:lvl>
+    <w:lvl w:ilvl="7" w:tplc="2C0A0019" w:tentative="1">
+      <w:start w:val="1"/>
+      <w:numFmt w:val="lowerLetter"/>
+      <w:lvlText w:val="%8."/>
+      <w:lvlJc w:val="left"/>
+      <w:pPr>
+        <w:ind w:left="5760" w:hanging="360"/>
+      </w:pPr>
+    </w:lvl>
+    <w:lvl w:ilvl="8" w:tplc="2C0A001B" w:tentative="1">
+      <w:start w:val="1"/>
+      <w:numFmt w:val="lowerRoman"/>
+      <w:lvlText w:val="%9."/>
+      <w:lvlJc w:val="right"/>
+      <w:pPr>
+        <w:ind w:left="6480" w:hanging="180"/>
+      </w:pPr>
+    </w:lvl>
+  </w:abstractNum>
+  <w:abstractNum w:abstractNumId="2" w15:restartNumberingAfterBreak="0">
+    <w:nsid w:val="0D470D6B"/>
+    <w:multiLevelType w:val="hybridMultilevel"/>
+    <w:tmpl w:val="D610AAEA"/>
+    <w:lvl w:ilvl="0" w:tplc="2C0A0001">
+      <w:start w:val="1"/>
+      <w:numFmt w:val="bullet"/>
+      <w:lvlText w:val=""/>
+      <w:lvlJc w:val="left"/>
+      <w:pPr>
+        <w:ind w:left="783" w:hanging="360"/>
+      </w:pPr>
+      <w:rPr>
+        <w:rFonts w:ascii="Symbol" w:hAnsi="Symbol" w:hint="default"/>
+      </w:rPr>
+    </w:lvl>
+    <w:lvl w:ilvl="1" w:tplc="2C0A0003" w:tentative="1">
+      <w:start w:val="1"/>
+      <w:numFmt w:val="bullet"/>
+      <w:lvlText w:val="o"/>
+      <w:lvlJc w:val="left"/>
+      <w:pPr>
+        <w:ind w:left="1503" w:hanging="360"/>
+      </w:pPr>
+      <w:rPr>
+        <w:rFonts w:ascii="Courier New" w:hAnsi="Courier New" w:cs="Courier New" w:hint="default"/>
+      </w:rPr>
+    </w:lvl>
+    <w:lvl w:ilvl="2" w:tplc="2C0A0005" w:tentative="1">
+      <w:start w:val="1"/>
+      <w:numFmt w:val="bullet"/>
+      <w:lvlText w:val=""/>
+      <w:lvlJc w:val="left"/>
+      <w:pPr>
+        <w:ind w:left="2223" w:hanging="360"/>
+      </w:pPr>
+      <w:rPr>
+        <w:rFonts w:ascii="Wingdings" w:hAnsi="Wingdings" w:hint="default"/>
+      </w:rPr>
+    </w:lvl>
+    <w:lvl w:ilvl="3" w:tplc="2C0A0001" w:tentative="1">
+      <w:start w:val="1"/>
+      <w:numFmt w:val="bullet"/>
+      <w:lvlText w:val=""/>
+      <w:lvlJc w:val="left"/>
+      <w:pPr>
+        <w:ind w:left="2943" w:hanging="360"/>
+      </w:pPr>
+      <w:rPr>
+        <w:rFonts w:ascii="Symbol" w:hAnsi="Symbol" w:hint="default"/>
+      </w:rPr>
+    </w:lvl>
+    <w:lvl w:ilvl="4" w:tplc="2C0A0003" w:tentative="1">
+      <w:start w:val="1"/>
+      <w:numFmt w:val="bullet"/>
+      <w:lvlText w:val="o"/>
+      <w:lvlJc w:val="left"/>
+      <w:pPr>
+        <w:ind w:left="3663" w:hanging="360"/>
+      </w:pPr>
+      <w:rPr>
+        <w:rFonts w:ascii="Courier New" w:hAnsi="Courier New" w:cs="Courier New" w:hint="default"/>
+      </w:rPr>
+    </w:lvl>
+    <w:lvl w:ilvl="5" w:tplc="2C0A0005" w:tentative="1">
+      <w:start w:val="1"/>
+      <w:numFmt w:val="bullet"/>
+      <w:lvlText w:val=""/>
+      <w:lvlJc w:val="left"/>
+      <w:pPr>
+        <w:ind w:left="4383" w:hanging="360"/>
+      </w:pPr>
+      <w:rPr>
+        <w:rFonts w:ascii="Wingdings" w:hAnsi="Wingdings" w:hint="default"/>
+      </w:rPr>
+    </w:lvl>
+    <w:lvl w:ilvl="6" w:tplc="2C0A0001" w:tentative="1">
+      <w:start w:val="1"/>
+      <w:numFmt w:val="bullet"/>
+      <w:lvlText w:val=""/>
+      <w:lvlJc w:val="left"/>
+      <w:pPr>
+        <w:ind w:left="5103" w:hanging="360"/>
+      </w:pPr>
+      <w:rPr>
+        <w:rFonts w:ascii="Symbol" w:hAnsi="Symbol" w:hint="default"/>
+      </w:rPr>
+    </w:lvl>
+    <w:lvl w:ilvl="7" w:tplc="2C0A0003" w:tentative="1">
+      <w:start w:val="1"/>
+      <w:numFmt w:val="bullet"/>
+      <w:lvlText w:val="o"/>
+      <w:lvlJc w:val="left"/>
+      <w:pPr>
+        <w:ind w:left="5823" w:hanging="360"/>
+      </w:pPr>
+      <w:rPr>
+        <w:rFonts w:ascii="Courier New" w:hAnsi="Courier New" w:cs="Courier New" w:hint="default"/>
+      </w:rPr>
+    </w:lvl>
+    <w:lvl w:ilvl="8" w:tplc="2C0A0005" w:tentative="1">
+      <w:start w:val="1"/>
+      <w:numFmt w:val="bullet"/>
+      <w:lvlText w:val=""/>
+      <w:lvlJc w:val="left"/>
+      <w:pPr>
+        <w:ind w:left="6543" w:hanging="360"/>
+      </w:pPr>
+      <w:rPr>
+        <w:rFonts w:ascii="Wingdings" w:hAnsi="Wingdings" w:hint="default"/>
+      </w:rPr>
+    </w:lvl>
+  </w:abstractNum>
+  <w:abstractNum w:abstractNumId="3" w15:restartNumberingAfterBreak="0">
+    <w:nsid w:val="2C6974FD"/>
+    <w:multiLevelType w:val="hybridMultilevel"/>
+    <w:tmpl w:val="B0C043A0"/>
+    <w:lvl w:ilvl="0" w:tplc="2C0A000F">
+      <w:start w:val="1"/>
+      <w:numFmt w:val="decimal"/>
+      <w:lvlText w:val="%1."/>
+      <w:lvlJc w:val="left"/>
+      <w:pPr>
+        <w:ind w:left="720" w:hanging="360"/>
+      </w:pPr>
+    </w:lvl>
+    <w:lvl w:ilvl="1" w:tplc="2C0A0019" w:tentative="1">
+      <w:start w:val="1"/>
+      <w:numFmt w:val="lowerLetter"/>
+      <w:lvlText w:val="%2."/>
+      <w:lvlJc w:val="left"/>
+      <w:pPr>
+        <w:ind w:left="1440" w:hanging="360"/>
+      </w:pPr>
+    </w:lvl>
+    <w:lvl w:ilvl="2" w:tplc="2C0A001B" w:tentative="1">
+      <w:start w:val="1"/>
+      <w:numFmt w:val="lowerRoman"/>
+      <w:lvlText w:val="%3."/>
+      <w:lvlJc w:val="right"/>
+      <w:pPr>
+        <w:ind w:left="2160" w:hanging="180"/>
+      </w:pPr>
+    </w:lvl>
+    <w:lvl w:ilvl="3" w:tplc="2C0A000F" w:tentative="1">
+      <w:start w:val="1"/>
+      <w:numFmt w:val="decimal"/>
+      <w:lvlText w:val="%4."/>
+      <w:lvlJc w:val="left"/>
+      <w:pPr>
+        <w:ind w:left="2880" w:hanging="360"/>
+      </w:pPr>
+    </w:lvl>
+    <w:lvl w:ilvl="4" w:tplc="2C0A0019" w:tentative="1">
+      <w:start w:val="1"/>
+      <w:numFmt w:val="lowerLetter"/>
+      <w:lvlText w:val="%5."/>
+      <w:lvlJc w:val="left"/>
+      <w:pPr>
+        <w:ind w:left="3600" w:hanging="360"/>
+      </w:pPr>
+    </w:lvl>
+    <w:lvl w:ilvl="5" w:tplc="2C0A001B" w:tentative="1">
+      <w:start w:val="1"/>
+      <w:numFmt w:val="lowerRoman"/>
+      <w:lvlText w:val="%6."/>
+      <w:lvlJc w:val="right"/>
+      <w:pPr>
+        <w:ind w:left="4320" w:hanging="180"/>
+      </w:pPr>
+    </w:lvl>
+    <w:lvl w:ilvl="6" w:tplc="2C0A000F" w:tentative="1">
+      <w:start w:val="1"/>
+      <w:numFmt w:val="decimal"/>
+      <w:lvlText w:val="%7."/>
+      <w:lvlJc w:val="left"/>
+      <w:pPr>
+        <w:ind w:left="5040" w:hanging="360"/>
+      </w:pPr>
+    </w:lvl>
+    <w:lvl w:ilvl="7" w:tplc="2C0A0019" w:tentative="1">
+      <w:start w:val="1"/>
+      <w:numFmt w:val="lowerLetter"/>
+      <w:lvlText w:val="%8."/>
+      <w:lvlJc w:val="left"/>
+      <w:pPr>
+        <w:ind w:left="5760" w:hanging="360"/>
+      </w:pPr>
+    </w:lvl>
+    <w:lvl w:ilvl="8" w:tplc="2C0A001B" w:tentative="1">
+      <w:start w:val="1"/>
+      <w:numFmt w:val="lowerRoman"/>
+      <w:lvlText w:val="%9."/>
+      <w:lvlJc w:val="right"/>
+      <w:pPr>
+        <w:ind w:left="6480" w:hanging="180"/>
+      </w:pPr>
+    </w:lvl>
+  </w:abstractNum>
+  <w:abstractNum w:abstractNumId="4" w15:restartNumberingAfterBreak="0">
+    <w:nsid w:val="3604774C"/>
+    <w:multiLevelType w:val="hybridMultilevel"/>
+    <w:tmpl w:val="CB74BF36"/>
+    <w:lvl w:ilvl="0" w:tplc="2C0A0001">
+      <w:start w:val="1"/>
+      <w:numFmt w:val="bullet"/>
+      <w:lvlText w:val=""/>
+      <w:lvlJc w:val="left"/>
+      <w:pPr>
+        <w:ind w:left="720" w:hanging="360"/>
+      </w:pPr>
+      <w:rPr>
+        <w:rFonts w:ascii="Symbol" w:hAnsi="Symbol" w:hint="default"/>
+      </w:rPr>
+    </w:lvl>
+    <w:lvl w:ilvl="1" w:tplc="2C0A0003" w:tentative="1">
+      <w:start w:val="1"/>
+      <w:numFmt w:val="bullet"/>
+      <w:lvlText w:val="o"/>
+      <w:lvlJc w:val="left"/>
+      <w:pPr>
+        <w:ind w:left="1440" w:hanging="360"/>
+      </w:pPr>
+      <w:rPr>
+        <w:rFonts w:ascii="Courier New" w:hAnsi="Courier New" w:cs="Courier New" w:hint="default"/>
+      </w:rPr>
+    </w:lvl>
+    <w:lvl w:ilvl="2" w:tplc="2C0A0005" w:tentative="1">
+      <w:start w:val="1"/>
+      <w:numFmt w:val="bullet"/>
+      <w:lvlText w:val=""/>
+      <w:lvlJc w:val="left"/>
+      <w:pPr>
+        <w:ind w:left="2160" w:hanging="360"/>
+      </w:pPr>
+      <w:rPr>
+        <w:rFonts w:ascii="Wingdings" w:hAnsi="Wingdings" w:hint="default"/>
+      </w:rPr>
+    </w:lvl>
+    <w:lvl w:ilvl="3" w:tplc="2C0A0001" w:tentative="1">
+      <w:start w:val="1"/>
+      <w:numFmt w:val="bullet"/>
+      <w:lvlText w:val=""/>
+      <w:lvlJc w:val="left"/>
+      <w:pPr>
+        <w:ind w:left="2880" w:hanging="360"/>
+      </w:pPr>
+      <w:rPr>
+        <w:rFonts w:ascii="Symbol" w:hAnsi="Symbol" w:hint="default"/>
+      </w:rPr>
+    </w:lvl>
+    <w:lvl w:ilvl="4" w:tplc="2C0A0003" w:tentative="1">
+      <w:start w:val="1"/>
+      <w:numFmt w:val="bullet"/>
+      <w:lvlText w:val="o"/>
+      <w:lvlJc w:val="left"/>
+      <w:pPr>
+        <w:ind w:left="3600" w:hanging="360"/>
+      </w:pPr>
+      <w:rPr>
+        <w:rFonts w:ascii="Courier New" w:hAnsi="Courier New" w:cs="Courier New" w:hint="default"/>
+      </w:rPr>
+    </w:lvl>
+    <w:lvl w:ilvl="5" w:tplc="2C0A0005" w:tentative="1">
+      <w:start w:val="1"/>
+      <w:numFmt w:val="bullet"/>
+      <w:lvlText w:val=""/>
+      <w:lvlJc w:val="left"/>
+      <w:pPr>
+        <w:ind w:left="4320" w:hanging="360"/>
+      </w:pPr>
+      <w:rPr>
+        <w:rFonts w:ascii="Wingdings" w:hAnsi="Wingdings" w:hint="default"/>
+      </w:rPr>
+    </w:lvl>
+    <w:lvl w:ilvl="6" w:tplc="2C0A0001" w:tentative="1">
+      <w:start w:val="1"/>
+      <w:numFmt w:val="bullet"/>
+      <w:lvlText w:val=""/>
+      <w:lvlJc w:val="left"/>
+      <w:pPr>
+        <w:ind w:left="5040" w:hanging="360"/>
+      </w:pPr>
+      <w:rPr>
+        <w:rFonts w:ascii="Symbol" w:hAnsi="Symbol" w:hint="default"/>
+      </w:rPr>
+    </w:lvl>
+    <w:lvl w:ilvl="7" w:tplc="2C0A0003" w:tentative="1">
+      <w:start w:val="1"/>
+      <w:numFmt w:val="bullet"/>
+      <w:lvlText w:val="o"/>
+      <w:lvlJc w:val="left"/>
+      <w:pPr>
+        <w:ind w:left="5760" w:hanging="360"/>
+      </w:pPr>
+      <w:rPr>
+        <w:rFonts w:ascii="Courier New" w:hAnsi="Courier New" w:cs="Courier New" w:hint="default"/>
+      </w:rPr>
+    </w:lvl>
+    <w:lvl w:ilvl="8" w:tplc="2C0A0005" w:tentative="1">
+      <w:start w:val="1"/>
+      <w:numFmt w:val="bullet"/>
+      <w:lvlText w:val=""/>
+      <w:lvlJc w:val="left"/>
+      <w:pPr>
+        <w:ind w:left="6480" w:hanging="360"/>
+      </w:pPr>
+      <w:rPr>
+        <w:rFonts w:ascii="Wingdings" w:hAnsi="Wingdings" w:hint="default"/>
+      </w:rPr>
+    </w:lvl>
+  </w:abstractNum>
+  <w:abstractNum w:abstractNumId="5" w15:restartNumberingAfterBreak="0">
     <w:nsid w:val="49EA5705"/>
     <w:multiLevelType w:val="hybridMultilevel"/>
     <w:tmpl w:val="37C26E2A"/>
@@ -2064,11 +3654,201 @@
       </w:rPr>
     </w:lvl>
   </w:abstractNum>
+  <w:abstractNum w:abstractNumId="6" w15:restartNumberingAfterBreak="0">
+    <w:nsid w:val="6F431CB8"/>
+    <w:multiLevelType w:val="hybridMultilevel"/>
+    <w:tmpl w:val="0636ABE2"/>
+    <w:lvl w:ilvl="0" w:tplc="2C0A000F">
+      <w:start w:val="1"/>
+      <w:numFmt w:val="decimal"/>
+      <w:lvlText w:val="%1."/>
+      <w:lvlJc w:val="left"/>
+      <w:pPr>
+        <w:ind w:left="720" w:hanging="360"/>
+      </w:pPr>
+    </w:lvl>
+    <w:lvl w:ilvl="1" w:tplc="2C0A0019" w:tentative="1">
+      <w:start w:val="1"/>
+      <w:numFmt w:val="lowerLetter"/>
+      <w:lvlText w:val="%2."/>
+      <w:lvlJc w:val="left"/>
+      <w:pPr>
+        <w:ind w:left="1440" w:hanging="360"/>
+      </w:pPr>
+    </w:lvl>
+    <w:lvl w:ilvl="2" w:tplc="2C0A001B" w:tentative="1">
+      <w:start w:val="1"/>
+      <w:numFmt w:val="lowerRoman"/>
+      <w:lvlText w:val="%3."/>
+      <w:lvlJc w:val="right"/>
+      <w:pPr>
+        <w:ind w:left="2160" w:hanging="180"/>
+      </w:pPr>
+    </w:lvl>
+    <w:lvl w:ilvl="3" w:tplc="2C0A000F" w:tentative="1">
+      <w:start w:val="1"/>
+      <w:numFmt w:val="decimal"/>
+      <w:lvlText w:val="%4."/>
+      <w:lvlJc w:val="left"/>
+      <w:pPr>
+        <w:ind w:left="2880" w:hanging="360"/>
+      </w:pPr>
+    </w:lvl>
+    <w:lvl w:ilvl="4" w:tplc="2C0A0019" w:tentative="1">
+      <w:start w:val="1"/>
+      <w:numFmt w:val="lowerLetter"/>
+      <w:lvlText w:val="%5."/>
+      <w:lvlJc w:val="left"/>
+      <w:pPr>
+        <w:ind w:left="3600" w:hanging="360"/>
+      </w:pPr>
+    </w:lvl>
+    <w:lvl w:ilvl="5" w:tplc="2C0A001B" w:tentative="1">
+      <w:start w:val="1"/>
+      <w:numFmt w:val="lowerRoman"/>
+      <w:lvlText w:val="%6."/>
+      <w:lvlJc w:val="right"/>
+      <w:pPr>
+        <w:ind w:left="4320" w:hanging="180"/>
+      </w:pPr>
+    </w:lvl>
+    <w:lvl w:ilvl="6" w:tplc="2C0A000F" w:tentative="1">
+      <w:start w:val="1"/>
+      <w:numFmt w:val="decimal"/>
+      <w:lvlText w:val="%7."/>
+      <w:lvlJc w:val="left"/>
+      <w:pPr>
+        <w:ind w:left="5040" w:hanging="360"/>
+      </w:pPr>
+    </w:lvl>
+    <w:lvl w:ilvl="7" w:tplc="2C0A0019" w:tentative="1">
+      <w:start w:val="1"/>
+      <w:numFmt w:val="lowerLetter"/>
+      <w:lvlText w:val="%8."/>
+      <w:lvlJc w:val="left"/>
+      <w:pPr>
+        <w:ind w:left="5760" w:hanging="360"/>
+      </w:pPr>
+    </w:lvl>
+    <w:lvl w:ilvl="8" w:tplc="2C0A001B" w:tentative="1">
+      <w:start w:val="1"/>
+      <w:numFmt w:val="lowerRoman"/>
+      <w:lvlText w:val="%9."/>
+      <w:lvlJc w:val="right"/>
+      <w:pPr>
+        <w:ind w:left="6480" w:hanging="180"/>
+      </w:pPr>
+    </w:lvl>
+  </w:abstractNum>
+  <w:abstractNum w:abstractNumId="7" w15:restartNumberingAfterBreak="0">
+    <w:nsid w:val="78A401FA"/>
+    <w:multiLevelType w:val="hybridMultilevel"/>
+    <w:tmpl w:val="E076B86E"/>
+    <w:lvl w:ilvl="0" w:tplc="2C0A000F">
+      <w:start w:val="1"/>
+      <w:numFmt w:val="decimal"/>
+      <w:lvlText w:val="%1."/>
+      <w:lvlJc w:val="left"/>
+      <w:pPr>
+        <w:ind w:left="720" w:hanging="360"/>
+      </w:pPr>
+    </w:lvl>
+    <w:lvl w:ilvl="1" w:tplc="2C0A0019" w:tentative="1">
+      <w:start w:val="1"/>
+      <w:numFmt w:val="lowerLetter"/>
+      <w:lvlText w:val="%2."/>
+      <w:lvlJc w:val="left"/>
+      <w:pPr>
+        <w:ind w:left="1440" w:hanging="360"/>
+      </w:pPr>
+    </w:lvl>
+    <w:lvl w:ilvl="2" w:tplc="2C0A001B" w:tentative="1">
+      <w:start w:val="1"/>
+      <w:numFmt w:val="lowerRoman"/>
+      <w:lvlText w:val="%3."/>
+      <w:lvlJc w:val="right"/>
+      <w:pPr>
+        <w:ind w:left="2160" w:hanging="180"/>
+      </w:pPr>
+    </w:lvl>
+    <w:lvl w:ilvl="3" w:tplc="2C0A000F" w:tentative="1">
+      <w:start w:val="1"/>
+      <w:numFmt w:val="decimal"/>
+      <w:lvlText w:val="%4."/>
+      <w:lvlJc w:val="left"/>
+      <w:pPr>
+        <w:ind w:left="2880" w:hanging="360"/>
+      </w:pPr>
+    </w:lvl>
+    <w:lvl w:ilvl="4" w:tplc="2C0A0019" w:tentative="1">
+      <w:start w:val="1"/>
+      <w:numFmt w:val="lowerLetter"/>
+      <w:lvlText w:val="%5."/>
+      <w:lvlJc w:val="left"/>
+      <w:pPr>
+        <w:ind w:left="3600" w:hanging="360"/>
+      </w:pPr>
+    </w:lvl>
+    <w:lvl w:ilvl="5" w:tplc="2C0A001B" w:tentative="1">
+      <w:start w:val="1"/>
+      <w:numFmt w:val="lowerRoman"/>
+      <w:lvlText w:val="%6."/>
+      <w:lvlJc w:val="right"/>
+      <w:pPr>
+        <w:ind w:left="4320" w:hanging="180"/>
+      </w:pPr>
+    </w:lvl>
+    <w:lvl w:ilvl="6" w:tplc="2C0A000F" w:tentative="1">
+      <w:start w:val="1"/>
+      <w:numFmt w:val="decimal"/>
+      <w:lvlText w:val="%7."/>
+      <w:lvlJc w:val="left"/>
+      <w:pPr>
+        <w:ind w:left="5040" w:hanging="360"/>
+      </w:pPr>
+    </w:lvl>
+    <w:lvl w:ilvl="7" w:tplc="2C0A0019" w:tentative="1">
+      <w:start w:val="1"/>
+      <w:numFmt w:val="lowerLetter"/>
+      <w:lvlText w:val="%8."/>
+      <w:lvlJc w:val="left"/>
+      <w:pPr>
+        <w:ind w:left="5760" w:hanging="360"/>
+      </w:pPr>
+    </w:lvl>
+    <w:lvl w:ilvl="8" w:tplc="2C0A001B" w:tentative="1">
+      <w:start w:val="1"/>
+      <w:numFmt w:val="lowerRoman"/>
+      <w:lvlText w:val="%9."/>
+      <w:lvlJc w:val="right"/>
+      <w:pPr>
+        <w:ind w:left="6480" w:hanging="180"/>
+      </w:pPr>
+    </w:lvl>
+  </w:abstractNum>
   <w:num w:numId="1" w16cid:durableId="1461848636">
-    <w:abstractNumId w:val="1"/>
+    <w:abstractNumId w:val="5"/>
   </w:num>
   <w:num w:numId="2" w16cid:durableId="652411806">
     <w:abstractNumId w:val="0"/>
+  </w:num>
+  <w:num w:numId="3" w16cid:durableId="1569680981">
+    <w:abstractNumId w:val="7"/>
+  </w:num>
+  <w:num w:numId="4" w16cid:durableId="2011327070">
+    <w:abstractNumId w:val="6"/>
+  </w:num>
+  <w:num w:numId="5" w16cid:durableId="1037437743">
+    <w:abstractNumId w:val="3"/>
+  </w:num>
+  <w:num w:numId="6" w16cid:durableId="1784767512">
+    <w:abstractNumId w:val="4"/>
+  </w:num>
+  <w:num w:numId="7" w16cid:durableId="1087113226">
+    <w:abstractNumId w:val="2"/>
+  </w:num>
+  <w:num w:numId="8" w16cid:durableId="1105151454">
+    <w:abstractNumId w:val="1"/>
   </w:num>
 </w:numbering>
 </file>
@@ -2672,6 +4452,7 @@
   <w:style w:type="character" w:default="1" w:styleId="Fuentedeprrafopredeter">
     <w:name w:val="Default Paragraph Font"/>
     <w:uiPriority w:val="1"/>
+    <w:semiHidden/>
     <w:unhideWhenUsed/>
   </w:style>
   <w:style w:type="table" w:default="1" w:styleId="Tablanormal">
@@ -3028,6 +4809,17 @@
       <w14:ligatures w14:val="none"/>
     </w:rPr>
   </w:style>
+  <w:style w:type="character" w:styleId="nfasis">
+    <w:name w:val="Emphasis"/>
+    <w:basedOn w:val="Fuentedeprrafopredeter"/>
+    <w:uiPriority w:val="20"/>
+    <w:qFormat/>
+    <w:rsid w:val="00D55094"/>
+    <w:rPr>
+      <w:i/>
+      <w:iCs/>
+    </w:rPr>
+  </w:style>
 </w:styles>
 </file>
 

</xml_diff>

<commit_message>
Commit Carpeta de Campo 2026/01/05
</commit_message>
<xml_diff>
--- a/docs/carpeta-de-campo-campus-tec2.docx
+++ b/docs/carpeta-de-campo-campus-tec2.docx
@@ -2712,7 +2712,7 @@
         </w:rPr>
         <w:lastRenderedPageBreak/>
         <w:drawing>
-          <wp:inline distT="0" distB="0" distL="0" distR="0" wp14:anchorId="74C6184A" wp14:editId="5EFF37B5">
+          <wp:inline distT="0" distB="0" distL="0" distR="0" wp14:anchorId="74C6184A" wp14:editId="12F0813A">
             <wp:extent cx="5400040" cy="3717925"/>
             <wp:effectExtent l="0" t="0" r="0" b="0"/>
             <wp:docPr id="1738500033" name="Imagen 7"/>
@@ -3036,9 +3036,211 @@
     </w:p>
     <w:p>
       <w:pPr>
-        <w:spacing w:line="360" w:lineRule="auto"/>
-      </w:pPr>
-    </w:p>
+        <w:pStyle w:val="Subttulo"/>
+      </w:pPr>
+      <w:r>
+        <w:t>Manejo de Git</w:t>
+      </w:r>
+    </w:p>
+    <w:p>
+      <w:r>
+        <w:t xml:space="preserve">Para documentar los cambios que se hacen en el proyecto, estamos usando GitHub en todo momento. Y si bien no estamos acostumbrados a usar esta plataforma, creo que es MUY útil por su cantidad de funcionalidades que tiene. Por ejemplo, al ir actualizando la carpeta de campo, cada cambio queda registrado con un </w:t>
+      </w:r>
+      <w:r>
+        <w:rPr>
+          <w:b/>
+          <w:bCs/>
+        </w:rPr>
+        <w:t>id</w:t>
+      </w:r>
+      <w:r>
+        <w:t xml:space="preserve"> y una nota que describe los cambios que hemos hecho. A estos cambios se los llama “</w:t>
+      </w:r>
+      <w:proofErr w:type="spellStart"/>
+      <w:r>
+        <w:rPr>
+          <w:i/>
+          <w:iCs/>
+        </w:rPr>
+        <w:t>commit</w:t>
+      </w:r>
+      <w:proofErr w:type="spellEnd"/>
+      <w:r>
+        <w:t xml:space="preserve">”. </w:t>
+      </w:r>
+    </w:p>
+    <w:p>
+      <w:r>
+        <w:rPr>
+          <w:noProof/>
+        </w:rPr>
+        <w:drawing>
+          <wp:inline distT="0" distB="0" distL="0" distR="0" wp14:anchorId="231010A3" wp14:editId="44D3C751">
+            <wp:extent cx="5400040" cy="3382645"/>
+            <wp:effectExtent l="0" t="0" r="0" b="8255"/>
+            <wp:docPr id="323136114" name="Imagen 6"/>
+            <wp:cNvGraphicFramePr>
+              <a:graphicFrameLocks xmlns:a="http://schemas.openxmlformats.org/drawingml/2006/main" noChangeAspect="1"/>
+            </wp:cNvGraphicFramePr>
+            <a:graphic xmlns:a="http://schemas.openxmlformats.org/drawingml/2006/main">
+              <a:graphicData uri="http://schemas.openxmlformats.org/drawingml/2006/picture">
+                <pic:pic xmlns:pic="http://schemas.openxmlformats.org/drawingml/2006/picture">
+                  <pic:nvPicPr>
+                    <pic:cNvPr id="323136114" name="Imagen 323136114"/>
+                    <pic:cNvPicPr/>
+                  </pic:nvPicPr>
+                  <pic:blipFill>
+                    <a:blip r:embed="rId11">
+                      <a:extLst>
+                        <a:ext uri="{28A0092B-C50C-407E-A947-70E740481C1C}">
+                          <a14:useLocalDpi xmlns:a14="http://schemas.microsoft.com/office/drawing/2010/main" val="0"/>
+                        </a:ext>
+                      </a:extLst>
+                    </a:blip>
+                    <a:stretch>
+                      <a:fillRect/>
+                    </a:stretch>
+                  </pic:blipFill>
+                  <pic:spPr>
+                    <a:xfrm>
+                      <a:off x="0" y="0"/>
+                      <a:ext cx="5400040" cy="3382645"/>
+                    </a:xfrm>
+                    <a:prstGeom prst="rect">
+                      <a:avLst/>
+                    </a:prstGeom>
+                  </pic:spPr>
+                </pic:pic>
+              </a:graphicData>
+            </a:graphic>
+          </wp:inline>
+        </w:drawing>
+      </w:r>
+    </w:p>
+    <w:p>
+      <w:pPr>
+        <w:pStyle w:val="Prrafodelista"/>
+        <w:numPr>
+          <w:ilvl w:val="0"/>
+          <w:numId w:val="7"/>
+        </w:numPr>
+      </w:pPr>
+      <w:r>
+        <w:t xml:space="preserve">Con el comando </w:t>
+      </w:r>
+      <w:proofErr w:type="spellStart"/>
+      <w:r>
+        <w:rPr>
+          <w:i/>
+          <w:iCs/>
+        </w:rPr>
+        <w:t>git</w:t>
+      </w:r>
+      <w:proofErr w:type="spellEnd"/>
+      <w:r>
+        <w:rPr>
+          <w:i/>
+          <w:iCs/>
+        </w:rPr>
+        <w:t xml:space="preserve"> log –</w:t>
+      </w:r>
+      <w:proofErr w:type="spellStart"/>
+      <w:r>
+        <w:rPr>
+          <w:i/>
+          <w:iCs/>
+        </w:rPr>
+        <w:t>oneline</w:t>
+      </w:r>
+      <w:proofErr w:type="spellEnd"/>
+      <w:r>
+        <w:rPr>
+          <w:i/>
+          <w:iCs/>
+        </w:rPr>
+        <w:t xml:space="preserve"> </w:t>
+      </w:r>
+      <w:r>
+        <w:t xml:space="preserve">podemos listar los distintos </w:t>
+      </w:r>
+      <w:proofErr w:type="spellStart"/>
+      <w:r>
+        <w:t>commits</w:t>
+      </w:r>
+      <w:proofErr w:type="spellEnd"/>
+      <w:r>
+        <w:t xml:space="preserve"> que hemos hecho en el repositorio</w:t>
+      </w:r>
+    </w:p>
+    <w:p>
+      <w:r>
+        <w:t xml:space="preserve">También </w:t>
+      </w:r>
+      <w:proofErr w:type="spellStart"/>
+      <w:r>
+        <w:t>esta</w:t>
+      </w:r>
+      <w:proofErr w:type="spellEnd"/>
+      <w:r>
+        <w:t xml:space="preserve"> la función de crear distintos “</w:t>
+      </w:r>
+      <w:proofErr w:type="spellStart"/>
+      <w:r>
+        <w:t>branches</w:t>
+      </w:r>
+      <w:proofErr w:type="spellEnd"/>
+      <w:r>
+        <w:t>”, que son como líneas temporales o mundos alternativos, en los cuales podemos</w:t>
+      </w:r>
+      <w:r>
+        <w:t xml:space="preserve"> simular una secuencia de nuevas funcionalidades, que se efectúan en paralelo a la “línea </w:t>
+      </w:r>
+      <w:r>
+        <w:lastRenderedPageBreak/>
+        <w:t xml:space="preserve">temporal </w:t>
+      </w:r>
+      <w:proofErr w:type="gramStart"/>
+      <w:r>
+        <w:t>principal”(</w:t>
+      </w:r>
+      <w:proofErr w:type="gramEnd"/>
+      <w:r>
+        <w:t xml:space="preserve">o </w:t>
+      </w:r>
+      <w:proofErr w:type="spellStart"/>
+      <w:r>
+        <w:t>main</w:t>
+      </w:r>
+      <w:proofErr w:type="spellEnd"/>
+      <w:r>
+        <w:t xml:space="preserve"> </w:t>
+      </w:r>
+      <w:proofErr w:type="spellStart"/>
+      <w:r>
+        <w:t>branch</w:t>
+      </w:r>
+      <w:proofErr w:type="spellEnd"/>
+      <w:r>
+        <w:t>). Esto nos facilita el desarrollo completamente.</w:t>
+      </w:r>
+      <w:r>
+        <w:t xml:space="preserve"> </w:t>
+      </w:r>
+    </w:p>
+    <w:p>
+      <w:r>
+        <w:t xml:space="preserve">Git será una de las herramientas </w:t>
+      </w:r>
+      <w:proofErr w:type="spellStart"/>
+      <w:r>
+        <w:t>mas</w:t>
+      </w:r>
+      <w:proofErr w:type="spellEnd"/>
+      <w:r>
+        <w:t xml:space="preserve"> importantes del proyecto, así que es tarea nuestra aprender a utilizarla de forma correcta.</w:t>
+      </w:r>
+    </w:p>
+    <w:p/>
     <w:sectPr>
       <w:pgSz w:w="11906" w:h="16838"/>
       <w:pgMar w:top="1417" w:right="1701" w:bottom="1417" w:left="1701" w:header="708" w:footer="708" w:gutter="0"/>
@@ -3232,7 +3434,7 @@
   <w:abstractNum w:abstractNumId="2" w15:restartNumberingAfterBreak="0">
     <w:nsid w:val="0D470D6B"/>
     <w:multiLevelType w:val="hybridMultilevel"/>
-    <w:tmpl w:val="D610AAEA"/>
+    <w:tmpl w:val="52C6EDAE"/>
     <w:lvl w:ilvl="0" w:tplc="2C0A0001">
       <w:start w:val="1"/>
       <w:numFmt w:val="bullet"/>

</xml_diff>